<commit_message>
updated Test Report Document_Phase 0.docx
</commit_message>
<xml_diff>
--- a/documentation/submissions/05-test_plan/Test Report Document_Phase 0.docx
+++ b/documentation/submissions/05-test_plan/Test Report Document_Phase 0.docx
@@ -224,19 +224,19 @@
       <style:table-properties style:width="5.7681in" table:align="margins" style:writing-mode="lr-tb"/>
     </style:style>
     <style:style style:name="Table4.A" style:family="table-column">
-      <style:table-column-properties style:column-width="0.6875in" style:rel-column-width="990*"/>
+      <style:table-column-properties style:column-width="0.6875in" style:rel-column-width="7811*"/>
     </style:style>
     <style:style style:name="Table4.B" style:family="table-column">
-      <style:table-column-properties style:column-width="0.6007in" style:rel-column-width="865*"/>
+      <style:table-column-properties style:column-width="0.6007in" style:rel-column-width="6824*"/>
     </style:style>
     <style:style style:name="Table4.C" style:family="table-column">
-      <style:table-column-properties style:column-width="2.5132in" style:rel-column-width="3619*"/>
+      <style:table-column-properties style:column-width="2.5132in" style:rel-column-width="28554*"/>
     </style:style>
     <style:style style:name="Table4.D" style:family="table-column">
-      <style:table-column-properties style:column-width="0.5in" style:rel-column-width="720*"/>
+      <style:table-column-properties style:column-width="0.5in" style:rel-column-width="5680*"/>
     </style:style>
     <style:style style:name="Table4.E" style:family="table-column">
-      <style:table-column-properties style:column-width="1.4667in" style:rel-column-width="2112*"/>
+      <style:table-column-properties style:column-width="1.4667in" style:rel-column-width="16666*"/>
     </style:style>
     <style:style style:name="Table4.A1" style:family="table-cell">
       <style:table-cell-properties fo:padding="0.0382in" fo:border-left="0.0007in solid #000000" fo:border-right="none" fo:border-top="0.0007in solid #000000" fo:border-bottom="0.0007in solid #000000"/>
@@ -282,61 +282,59 @@
     <style:style style:name="P7" style:family="paragraph" style:parent-style-name="Table_20_Contents">
       <style:paragraph-properties fo:text-align="start" style:justify-single-word="false" style:snap-to-layout-grid="false"/>
     </style:style>
-    <style:style style:name="P8" style:family="paragraph" style:parent-style-name="Standard">
+    <style:style style:name="P8" style:family="paragraph" style:parent-style-name="Table_20_Contents">
+      <style:paragraph-properties fo:text-align="start" style:justify-single-word="false" style:snap-to-layout-grid="false"/>
+      <style:text-properties fo:font-variant="normal" fo:text-transform="none" fo:color="#000000" style:font-name="Times New Roman" fo:font-size="12pt" fo:letter-spacing="normal" fo:font-style="normal" fo:font-weight="normal" fo:background-color="transparent" style:font-name-asian="Times New Roman" style:font-size-asian="12pt" style:font-style-asian="normal" style:font-weight-asian="normal" style:font-size-complex="12pt"/>
+    </style:style>
+    <style:style style:name="P9" style:family="paragraph" style:parent-style-name="Standard">
       <style:paragraph-properties fo:text-align="center" style:justify-single-word="false"/>
     </style:style>
-    <style:style style:name="P9" style:family="paragraph" style:parent-style-name="Standard">
+    <style:style style:name="P10" style:family="paragraph" style:parent-style-name="Standard">
       <style:paragraph-properties>
         <style:tab-stops>
           <style:tab-stop style:position="1.0984in" style:type="center"/>
         </style:tab-stops>
       </style:paragraph-properties>
     </style:style>
-    <style:style style:name="P10" style:family="paragraph" style:parent-style-name="Standard">
+    <style:style style:name="P11" style:family="paragraph" style:parent-style-name="Standard">
       <style:paragraph-properties fo:text-align="center" style:justify-single-word="false"/>
       <style:text-properties fo:font-size="11pt" style:font-size-asian="11pt"/>
     </style:style>
-    <style:style style:name="P11" style:family="paragraph" style:parent-style-name="Standard">
+    <style:style style:name="P12" style:family="paragraph" style:parent-style-name="Standard">
       <style:paragraph-properties fo:text-align="center" style:justify-single-word="false"/>
       <style:text-properties fo:font-size="11pt" fo:font-weight="bold" style:font-size-asian="11pt" style:font-weight-asian="bold"/>
     </style:style>
-    <style:style style:name="P12" style:family="paragraph" style:parent-style-name="Standard">
+    <style:style style:name="P13" style:family="paragraph" style:parent-style-name="Standard">
       <style:paragraph-properties fo:text-align="start" style:justify-single-word="false"/>
       <style:text-properties style:font-name="Times New Roman" fo:font-size="12pt" style:font-name-asian="Times New Roman" style:font-size-asian="12pt" style:font-size-complex="12pt"/>
     </style:style>
-    <style:style style:name="P13" style:family="paragraph" style:parent-style-name="Standard">
-      <style:paragraph-properties fo:margin-top="0.0016in" fo:margin-bottom="0.0016in"/>
-    </style:style>
     <style:style style:name="P14" style:family="paragraph" style:parent-style-name="Standard">
       <style:paragraph-properties fo:margin-top="0.0016in" fo:margin-bottom="0.0016in"/>
+    </style:style>
+    <style:style style:name="P15" style:family="paragraph" style:parent-style-name="Standard">
+      <style:paragraph-properties fo:margin-top="0.0016in" fo:margin-bottom="0.0016in"/>
       <style:text-properties fo:font-size="11pt" fo:font-weight="bold" style:font-size-asian="11pt" style:font-weight-asian="bold"/>
     </style:style>
-    <style:style style:name="P15" style:family="paragraph" style:parent-style-name="Preformatted_20_Text">
+    <style:style style:name="P16" style:family="paragraph" style:parent-style-name="Preformatted_20_Text">
       <style:paragraph-properties fo:text-align="start" style:justify-single-word="false" fo:orphans="2" fo:widows="2" style:snap-to-layout-grid="false"/>
       <style:text-properties fo:font-variant="normal" fo:text-transform="none" fo:color="#000000" style:font-name="Times New Roman" fo:font-size="12pt" fo:letter-spacing="normal" fo:font-style="normal" fo:font-weight="normal" fo:background-color="transparent" style:font-name-asian="Times New Roman" style:font-size-asian="12pt" style:font-style-asian="normal" style:font-weight-asian="normal" style:font-size-complex="12pt"/>
     </style:style>
-    <style:style style:name="P16" style:family="paragraph" style:parent-style-name="Preformatted_20_Text">
+    <style:style style:name="P17" style:family="paragraph" style:parent-style-name="Preformatted_20_Text">
       <style:paragraph-properties fo:text-align="start" style:justify-single-word="false" fo:orphans="2" fo:widows="2" style:snap-to-layout-grid="false"/>
       <style:text-properties fo:font-variant="normal" fo:text-transform="none" fo:color="#000000" style:font-name="Times New Roman" fo:font-size="12pt" fo:letter-spacing="normal" fo:font-style="normal" fo:font-weight="normal" style:font-name-asian="Times New Roman" style:font-size-asian="12pt" style:font-style-asian="normal" style:font-weight-asian="normal" style:font-size-complex="12pt"/>
     </style:style>
-    <style:style style:name="P17" style:family="paragraph" style:parent-style-name="Title">
-      <style:paragraph-properties fo:text-align="center" style:justify-single-word="false"/>
-    </style:style>
     <style:style style:name="P18" style:family="paragraph" style:parent-style-name="Title">
       <style:paragraph-properties fo:text-align="center" style:justify-single-word="false"/>
+    </style:style>
+    <style:style style:name="P19" style:family="paragraph" style:parent-style-name="Title">
+      <style:paragraph-properties fo:text-align="center" style:justify-single-word="false"/>
       <style:text-properties fo:font-size="18pt" style:font-size-asian="18pt"/>
     </style:style>
-    <style:style style:name="P19" style:family="paragraph" style:parent-style-name="caption">
+    <style:style style:name="P20" style:family="paragraph" style:parent-style-name="caption">
       <style:paragraph-properties fo:text-align="start" style:justify-single-word="false" fo:break-before="page"/>
     </style:style>
-    <style:style style:name="P20" style:family="paragraph" style:parent-style-name="caption">
+    <style:style style:name="P21" style:family="paragraph" style:parent-style-name="caption">
       <style:paragraph-properties fo:text-align="start" style:justify-single-word="false"/>
-    </style:style>
-    <style:style style:name="P21" style:family="paragraph" style:parent-style-name="Standard" style:list-style-name="WWNum21">
-      <style:paragraph-properties fo:margin-left="0.0209in" fo:margin-right="0in" fo:text-align="start" style:justify-single-word="false" fo:text-indent="-0.0102in" style:auto-text-indent="false">
-        <style:tab-stops/>
-      </style:paragraph-properties>
-      <style:text-properties style:font-name="Times New Roman" fo:font-size="12pt" style:font-name-asian="Times New Roman" style:font-size-asian="12pt" style:font-size-complex="12pt"/>
     </style:style>
     <style:style style:name="P22" style:family="paragraph" style:parent-style-name="Standard">
       <style:paragraph-properties fo:margin-left="-0.0201in" fo:margin-right="0in" fo:text-align="start" style:justify-single-word="false" fo:text-indent="0in" style:auto-text-indent="false"/>
@@ -348,65 +346,64 @@
         </style:tab-stops>
       </style:paragraph-properties>
     </style:style>
-    <style:style style:name="P24" style:family="paragraph" style:parent-style-name="Heading_20_1">
-      <style:paragraph-properties fo:text-align="center" style:justify-single-word="false"/>
-    </style:style>
-    <style:style style:name="P25" style:family="paragraph" style:parent-style-name="Heading_20_1">
-      <style:paragraph-properties fo:break-before="page"/>
-    </style:style>
-    <style:style style:name="P26" style:family="paragraph" style:parent-style-name="Heading_20_1">
-      <style:paragraph-properties fo:text-align="center" style:justify-single-word="false" fo:break-before="page"/>
-    </style:style>
-    <style:style style:name="P27" style:family="paragraph" style:parent-style-name="Heading_20_1">
-      <style:paragraph-properties fo:break-before="page"/>
-      <style:text-properties fo:font-weight="bold" style:font-weight-asian="bold"/>
-    </style:style>
-    <style:style style:name="P28" style:family="paragraph" style:parent-style-name="Title" style:master-page-name="Standard">
-      <style:paragraph-properties fo:text-align="center" style:justify-single-word="false" style:page-number="auto"/>
-      <style:text-properties fo:language="sv" fo:country="SE"/>
-    </style:style>
-    <style:style style:name="P29" style:family="paragraph" style:parent-style-name="Heading_20_2_20_-_20_Numbered" style:list-style-name="WWNum5">
-      <style:paragraph-properties fo:text-align="start" style:justify-single-word="false"/>
-    </style:style>
-    <style:style style:name="P30" style:family="paragraph" style:parent-style-name="Heading_20_2_20_-_20_Numbered">
-      <style:paragraph-properties fo:text-align="start" style:justify-single-word="false"/>
-    </style:style>
-    <style:style style:name="P31" style:family="paragraph" style:parent-style-name="Heading_20_2_20_-_20_Numbered" style:list-style-name="">
-      <style:paragraph-properties fo:text-align="start" style:justify-single-word="false"/>
-    </style:style>
-    <style:style style:name="P32" style:family="paragraph" style:parent-style-name="Heading_20_2_20_-_20_Numbered">
-      <style:paragraph-properties fo:text-align="start" style:justify-single-word="false">
-        <style:tab-stops/>
-      </style:paragraph-properties>
-      <style:text-properties style:font-name="Times New Roman" fo:font-size="12pt" style:font-name-asian="Times New Roman" style:font-size-asian="12pt" style:font-size-complex="12pt"/>
-    </style:style>
-    <style:style style:name="P33" style:family="paragraph" style:parent-style-name="Heading_20_2_20_-_20_Numbered" style:list-style-name="WWNum5">
-      <style:paragraph-properties fo:text-align="start" style:justify-single-word="false" fo:break-before="page"/>
-    </style:style>
-    <style:style style:name="P34" style:family="paragraph" style:parent-style-name="Heading_20_2_20_-_20_Numbered" style:list-style-name="WWNum21">
-      <style:paragraph-properties fo:margin-left="0.0102in" fo:margin-right="0in" fo:text-align="start" style:justify-single-word="false" fo:text-indent="0in" style:auto-text-indent="false">
-        <style:tab-stops/>
-      </style:paragraph-properties>
-      <style:text-properties style:font-name="Times New Roman" fo:font-size="12pt" style:font-name-asian="Times New Roman" style:font-size-asian="12pt" style:font-size-complex="12pt"/>
-    </style:style>
-    <style:style style:name="P35" style:family="paragraph" style:parent-style-name="Heading_20_1_20_-_20_Numbered" style:list-style-name="WWNum21">
-      <style:paragraph-properties fo:text-align="start" style:justify-single-word="false"/>
-    </style:style>
-    <style:style style:name="P36" style:family="paragraph" style:parent-style-name="Heading_20_1_20_-_20_Numbered" style:list-style-name="WWNum21">
-      <style:paragraph-properties fo:text-align="start" style:justify-single-word="false" fo:break-before="page"/>
-    </style:style>
-    <style:style style:name="P37" style:family="paragraph" style:parent-style-name="Contents_20_1">
+    <style:style style:name="P24" style:family="paragraph" style:parent-style-name="Contents_20_1">
       <style:paragraph-properties>
         <style:tab-stops>
           <style:tab-stop style:position="5.7681in" style:type="right" style:leader-style="dotted" style:leader-text="."/>
         </style:tab-stops>
       </style:paragraph-properties>
     </style:style>
-    <style:style style:name="P38" style:family="paragraph" style:parent-style-name="Table_20_Contents">
-      <style:paragraph-properties fo:text-align="start" style:justify-single-word="false" style:snap-to-layout-grid="false"/>
-      <style:text-properties fo:font-variant="normal" fo:text-transform="none" fo:color="#000000" style:font-name="Times New Roman" fo:font-size="12pt" fo:letter-spacing="normal" fo:font-style="normal" fo:font-weight="normal" fo:background-color="transparent" style:font-name-asian="Times New Roman" style:font-size-asian="12pt" style:font-style-asian="normal" style:font-weight-asian="normal" style:font-size-complex="12pt"/>
-    </style:style>
-    <style:style style:name="P39" style:family="paragraph">
+    <style:style style:name="P25" style:family="paragraph" style:parent-style-name="Heading_20_1_20_-_20_Numbered" style:list-style-name="WWNum21">
+      <style:paragraph-properties fo:text-align="start" style:justify-single-word="false"/>
+    </style:style>
+    <style:style style:name="P26" style:family="paragraph" style:parent-style-name="Heading_20_1_20_-_20_Numbered" style:list-style-name="WWNum21">
+      <style:paragraph-properties fo:text-align="start" style:justify-single-word="false" fo:break-before="page"/>
+    </style:style>
+    <style:style style:name="P27" style:family="paragraph" style:parent-style-name="Heading_20_2_20_-_20_Numbered" style:list-style-name="WWNum5">
+      <style:paragraph-properties fo:text-align="start" style:justify-single-word="false"/>
+    </style:style>
+    <style:style style:name="P28" style:family="paragraph" style:parent-style-name="Heading_20_2_20_-_20_Numbered">
+      <style:paragraph-properties fo:text-align="start" style:justify-single-word="false"/>
+    </style:style>
+    <style:style style:name="P29" style:family="paragraph" style:parent-style-name="Heading_20_2_20_-_20_Numbered">
+      <style:paragraph-properties fo:text-align="start" style:justify-single-word="false">
+        <style:tab-stops/>
+      </style:paragraph-properties>
+      <style:text-properties style:font-name="Times New Roman" fo:font-size="12pt" style:font-name-asian="Times New Roman" style:font-size-asian="12pt" style:font-size-complex="12pt"/>
+    </style:style>
+    <style:style style:name="P30" style:family="paragraph" style:parent-style-name="Heading_20_2_20_-_20_Numbered" style:list-style-name="WWNum5">
+      <style:paragraph-properties fo:text-align="start" style:justify-single-word="false" fo:break-before="page"/>
+    </style:style>
+    <style:style style:name="P31" style:family="paragraph" style:parent-style-name="Heading_20_2_20_-_20_Numbered" style:list-style-name="WWNum21">
+      <style:paragraph-properties fo:margin-left="0.0102in" fo:margin-right="0in" fo:text-align="start" style:justify-single-word="false" fo:text-indent="0in" style:auto-text-indent="false">
+        <style:tab-stops/>
+      </style:paragraph-properties>
+      <style:text-properties style:font-name="Times New Roman" fo:font-size="12pt" style:font-name-asian="Times New Roman" style:font-size-asian="12pt" style:font-size-complex="12pt"/>
+    </style:style>
+    <style:style style:name="P32" style:family="paragraph" style:parent-style-name="Title" style:master-page-name="Standard">
+      <style:paragraph-properties fo:text-align="center" style:justify-single-word="false" style:page-number="auto"/>
+      <style:text-properties fo:language="sv" fo:country="SE"/>
+    </style:style>
+    <style:style style:name="P33" style:family="paragraph" style:parent-style-name="Heading_20_1">
+      <style:paragraph-properties fo:text-align="center" style:justify-single-word="false"/>
+    </style:style>
+    <style:style style:name="P34" style:family="paragraph" style:parent-style-name="Heading_20_1">
+      <style:paragraph-properties fo:break-before="page"/>
+    </style:style>
+    <style:style style:name="P35" style:family="paragraph" style:parent-style-name="Heading_20_1">
+      <style:paragraph-properties fo:text-align="center" style:justify-single-word="false" fo:break-before="page"/>
+    </style:style>
+    <style:style style:name="P36" style:family="paragraph" style:parent-style-name="Heading_20_1">
+      <style:paragraph-properties fo:break-before="page"/>
+      <style:text-properties fo:font-weight="bold" style:font-weight-asian="bold"/>
+    </style:style>
+    <style:style style:name="P37" style:family="paragraph" style:parent-style-name="Standard" style:list-style-name="WWNum21">
+      <style:paragraph-properties fo:margin-left="0.0209in" fo:margin-right="0in" fo:text-align="start" style:justify-single-word="false" fo:text-indent="-0.0102in" style:auto-text-indent="false">
+        <style:tab-stops/>
+      </style:paragraph-properties>
+      <style:text-properties style:font-name="Times New Roman" fo:font-size="12pt" style:font-name-asian="Times New Roman" style:font-size-asian="12pt" style:font-size-complex="12pt"/>
+    </style:style>
+    <style:style style:name="P38" style:family="paragraph">
       <style:paragraph-properties fo:text-align="center"/>
       <style:text-properties fo:font-size="18pt"/>
     </style:style>
@@ -424,18 +421,6 @@
     </style:style>
     <style:style style:name="T5" style:family="text">
       <style:text-properties fo:font-variant="normal" fo:text-transform="none" fo:color="#000000" style:font-name="Times New Roman" fo:font-size="12pt" fo:letter-spacing="normal" fo:font-style="normal" fo:font-weight="normal" style:font-name-asian="Times New Roman" style:font-size-asian="12pt" style:font-style-asian="normal" style:font-weight-asian="normal" style:font-size-complex="12pt"/>
-    </style:style>
-    <style:style style:name="T6" style:family="text">
-      <style:text-properties fo:font-size="12pt"/>
-    </style:style>
-    <style:style style:name="T7" style:family="text">
-      <style:text-properties style:font-name-asian="Times New Roman"/>
-    </style:style>
-    <style:style style:name="T8" style:family="text">
-      <style:text-properties style:font-size-asian="12pt"/>
-    </style:style>
-    <style:style style:name="T9" style:family="text">
-      <style:text-properties style:font-size-complex="12pt"/>
     </style:style>
     <style:style style:name="fr1" style:family="graphic" style:parent-style-name="Frame">
       <style:graphic-properties fo:margin-left="-0.0008in" fo:margin-right="-0.0008in" fo:margin-top="0in" fo:margin-bottom="0in" style:wrap="dynamic" style:number-wrapped-paragraphs="no-limit" style:vertical-pos="from-top" style:vertical-rel="paragraph" style:horizontal-pos="center" style:horizontal-rel="page-content" fo:padding="0in" fo:border="none"/>
@@ -470,17 +455,17 @@
         <text:sequence-decl text:display-outline-level="0" text:name="Text"/>
         <text:sequence-decl text:display-outline-level="0" text:name="Drawing"/>
       </text:sequence-decls>
-      <draw:frame text:anchor-type="page" text:anchor-page-number="1" draw:z-index="9" draw:name="Picture 1" draw:style-name="gr1" draw:text-style-name="P39" svg:width="0.3933in" svg:height="0.3878in" svg:x="0in" svg:y="0in">
+      <draw:frame text:anchor-type="page" text:anchor-page-number="1" draw:z-index="9" draw:name="Picture 1" draw:style-name="gr1" draw:text-style-name="P38" svg:width="0.3933in" svg:height="0.3878in" svg:x="0in" svg:y="0in">
         <draw:image xlink:href="Pictures/1000000000000098000000985B3A2109.jpg" xlink:type="simple" xlink:show="embed" xlink:actuate="onLoad">
           <text:p/>
         </draw:image>
       </draw:frame>
-      <text:p text:style-name="P28"/>
-      <text:p text:style-name="P17"/>
-      <text:p text:style-name="P17">Test Plan Document</text:p>
-      <text:p text:style-name="P18">Company 10</text:p>
-      <text:p text:style-name="P8">Vamsi Krishna Seshabhattaru</text:p>
-      <text:p text:style-name="P8">Version 1.0</text:p>
+      <text:p text:style-name="P32"/>
+      <text:p text:style-name="P18"/>
+      <text:p text:style-name="P18">Test Report Document-Phase 0</text:p>
+      <text:p text:style-name="P19">Company 10</text:p>
+      <text:p text:style-name="P9">Vamsi Krishna Seshabhattaru</text:p>
+      <text:p text:style-name="P9">Version 1.0</text:p>
       <text:p text:style-name="Standard"/>
       <text:p text:style-name="Standard"/>
       <text:p text:style-name="Standard"/>
@@ -497,7 +482,7 @@
       <text:p text:style-name="Standard"/>
       <text:p text:style-name="Standard"/>
       <text:p text:style-name="Standard"/>
-      <text:h text:style-name="P24" text:outline-level="1">Status</text:h>
+      <text:h text:style-name="P33" text:outline-level="1">Status</text:h>
       <table:table table:name="Table1" table:style-name="Table1">
         <table:table-column table:style-name="Table1.A"/>
         <table:table-column table:style-name="Table1.B"/>
@@ -518,19 +503,19 @@
             <text:p text:style-name="Standard">Approved</text:p>
           </table:table-cell>
           <table:table-cell table:style-name="Table1.A1" office:value-type="string">
-            <text:p text:style-name="P9">Sebastian Rehnby (PM)</text:p>
+            <text:p text:style-name="P10">Sebastian Rehnby (PM)</text:p>
           </table:table-cell>
           <table:table-cell table:style-name="Table1.A1" office:value-type="string">
             <text:p text:style-name="Standard"/>
           </table:table-cell>
         </table:table-row>
       </table:table>
-      <text:h text:style-name="P26" text:outline-level="1">Project identity</text:h>
-      <text:p text:style-name="P8"/>
-      <text:p text:style-name="P8">Company 10, 2010</text:p>
-      <text:p text:style-name="P8">Chalmers University of Technology, MPSEN</text:p>
-      <text:p text:style-name="P8"/>
-      <text:p text:style-name="P8"/>
+      <text:h text:style-name="P35" text:outline-level="1">Project identity</text:h>
+      <text:p text:style-name="P9"/>
+      <text:p text:style-name="P9">Company 10, 2010</text:p>
+      <text:p text:style-name="P9">Chalmers University of Technology, MPSEN</text:p>
+      <text:p text:style-name="P9"/>
+      <text:p text:style-name="P9"/>
       <table:table table:name="Table2" table:style-name="Table2">
         <table:table-column table:style-name="Table2.A"/>
         <table:table-column table:style-name="Table2.B"/>
@@ -538,30 +523,30 @@
         <table:table-column table:style-name="Table2.D"/>
         <table:table-row table:style-name="Table2.1">
           <table:table-cell table:style-name="Table2.A1" office:value-type="string">
-            <text:p text:style-name="P11">Name</text:p>
+            <text:p text:style-name="P12">Name</text:p>
           </table:table-cell>
           <table:table-cell table:style-name="Table2.A1" office:value-type="string">
-            <text:p text:style-name="P11">Responsibility</text:p>
+            <text:p text:style-name="P12">Responsibility</text:p>
           </table:table-cell>
           <table:table-cell table:style-name="Table2.A1" office:value-type="string">
-            <text:p text:style-name="P11">Phone</text:p>
+            <text:p text:style-name="P12">Phone</text:p>
           </table:table-cell>
           <table:table-cell table:style-name="Table2.A1" office:value-type="string">
-            <text:p text:style-name="P11">E-mail</text:p>
+            <text:p text:style-name="P12">E-mail</text:p>
           </table:table-cell>
         </table:table-row>
         <table:table-row table:style-name="Table2.1">
           <table:table-cell table:style-name="Table2.A1" office:value-type="string">
-            <text:p text:style-name="P10">Martin Ruzicka</text:p>
+            <text:p text:style-name="P11">Martin Ruzicka</text:p>
           </table:table-cell>
           <table:table-cell table:style-name="Table2.A1" office:value-type="string">
-            <text:p text:style-name="P10">Software Architect</text:p>
+            <text:p text:style-name="P11">Software Architect</text:p>
           </table:table-cell>
           <table:table-cell table:style-name="Table2.A1" office:value-type="string">
-            <text:p text:style-name="P10">070 219 20 81</text:p>
+            <text:p text:style-name="P11">070 219 20 81</text:p>
           </table:table-cell>
           <table:table-cell table:style-name="Table2.A1" office:value-type="string">
-            <text:p text:style-name="P8">
+            <text:p text:style-name="P9">
               <text:a xlink:type="simple" xlink:href="mailto:ruzicka@student.chalmers.se">
                 <text:span text:style-name="T4">ruzicka@student.chalmers.se</text:span>
               </text:a>
@@ -570,16 +555,16 @@
         </table:table-row>
         <table:table-row table:style-name="Table2.1">
           <table:table-cell table:style-name="Table2.A1" office:value-type="string">
-            <text:p text:style-name="P10">Jonas Mattsson</text:p>
+            <text:p text:style-name="P11">Jonas Mattsson</text:p>
           </table:table-cell>
           <table:table-cell table:style-name="Table2.A1" office:value-type="string">
-            <text:p text:style-name="P10">Database Designer</text:p>
+            <text:p text:style-name="P11">Database Designer</text:p>
           </table:table-cell>
           <table:table-cell table:style-name="Table2.A1" office:value-type="string">
-            <text:p text:style-name="P10">070 58 18 095</text:p>
+            <text:p text:style-name="P11">070 58 18 095</text:p>
           </table:table-cell>
           <table:table-cell table:style-name="Table2.A1" office:value-type="string">
-            <text:p text:style-name="P8">
+            <text:p text:style-name="P9">
               <text:a xlink:type="simple" xlink:href="mailto:emattsso@student.chalmers.se">
                 <text:span text:style-name="T4">emattsso@student.chalmers.se</text:span>
               </text:a>
@@ -588,16 +573,16 @@
         </table:table-row>
         <table:table-row table:style-name="Table2.1">
           <table:table-cell table:style-name="Table2.A1" office:value-type="string">
-            <text:p text:style-name="P10">Hans Sanell</text:p>
+            <text:p text:style-name="P11">Hans Sanell</text:p>
           </table:table-cell>
           <table:table-cell table:style-name="Table2.A1" office:value-type="string">
-            <text:p text:style-name="P10">Software Architect</text:p>
+            <text:p text:style-name="P11">Software Architect</text:p>
           </table:table-cell>
           <table:table-cell table:style-name="Table2.A1" office:value-type="string">
-            <text:p text:style-name="P10">073 53 55 210</text:p>
+            <text:p text:style-name="P11">073 53 55 210</text:p>
           </table:table-cell>
           <table:table-cell table:style-name="Table2.A1" office:value-type="string">
-            <text:p text:style-name="P8">
+            <text:p text:style-name="P9">
               <text:a xlink:type="simple" xlink:href="mailto:hansn@student.chalmers.se">
                 <text:span text:style-name="T4">hansn@student.chalmers.se</text:span>
               </text:a>
@@ -606,30 +591,30 @@
         </table:table-row>
         <table:table-row table:style-name="Table2.1">
           <table:table-cell table:style-name="Table2.A1" office:value-type="string">
-            <text:p text:style-name="P10">Sebastian Rehnby</text:p>
+            <text:p text:style-name="P11">Sebastian Rehnby</text:p>
           </table:table-cell>
           <table:table-cell table:style-name="Table2.A1" office:value-type="string">
-            <text:p text:style-name="P10">Project Manager</text:p>
+            <text:p text:style-name="P11">Project Manager</text:p>
           </table:table-cell>
           <table:table-cell table:style-name="Table2.A1" office:value-type="string">
-            <text:p text:style-name="P10">0735 080 850</text:p>
+            <text:p text:style-name="P11">0735 080 850</text:p>
           </table:table-cell>
           <table:table-cell table:style-name="Table2.A1" office:value-type="string">
-            <text:p text:style-name="P10"/>
+            <text:p text:style-name="P11"/>
           </table:table-cell>
         </table:table-row>
         <table:table-row table:style-name="Table2.1">
           <table:table-cell table:style-name="Table2.A1" office:value-type="string">
-            <text:p text:style-name="P10">Vamsi Seshabhattaru</text:p>
+            <text:p text:style-name="P11">Vamsi Seshabhattaru</text:p>
           </table:table-cell>
           <table:table-cell table:style-name="Table2.A1" office:value-type="string">
-            <text:p text:style-name="P10">Quality Manager</text:p>
+            <text:p text:style-name="P11">Quality Manager</text:p>
           </table:table-cell>
           <table:table-cell table:style-name="Table2.A1" office:value-type="string">
-            <text:p text:style-name="P10">0739 190 703</text:p>
+            <text:p text:style-name="P11">0739 190 703</text:p>
           </table:table-cell>
           <table:table-cell table:style-name="Table2.A1" office:value-type="string">
-            <text:p text:style-name="P8">
+            <text:p text:style-name="P9">
               <text:a xlink:type="simple" xlink:href="mailto:vamsi@student.chalmers.se">
                 <text:span text:style-name="T4">vamsi@student.chalmers.se</text:span>
               </text:a>
@@ -638,16 +623,16 @@
         </table:table-row>
         <table:table-row table:style-name="Table2.1">
           <table:table-cell table:style-name="Table2.A1" office:value-type="string">
-            <text:p text:style-name="P10">Henrik Schulze Nilsson</text:p>
+            <text:p text:style-name="P11">Henrik Schulze Nilsson</text:p>
           </table:table-cell>
           <table:table-cell table:style-name="Table2.A1" office:value-type="string">
-            <text:p text:style-name="P10">Graphical Designer</text:p>
+            <text:p text:style-name="P11">Graphical Designer</text:p>
           </table:table-cell>
           <table:table-cell table:style-name="Table2.A1" office:value-type="string">
-            <text:p text:style-name="P10">0733 643 501</text:p>
+            <text:p text:style-name="P11">0733 643 501</text:p>
           </table:table-cell>
           <table:table-cell table:style-name="Table2.A1" office:value-type="string">
-            <text:p text:style-name="P8">
+            <text:p text:style-name="P9">
               <text:a xlink:type="simple" xlink:href="mailto:henrnil@student.chalmers.se">
                 <text:span text:style-name="T4">henrnil@student.chalmers.se</text:span>
               </text:a>
@@ -655,28 +640,28 @@
           </table:table-cell>
         </table:table-row>
       </table:table>
-      <text:p text:style-name="P8"/>
-      <text:p text:style-name="P8">
+      <text:p text:style-name="P9"/>
+      <text:p text:style-name="P9">
         <text:a xlink:type="simple" xlink:href="mailto:suit-group-10@googlegroups.com">suit-group-10@googlegroups.com</text:a>
       </text:p>
-      <text:p text:style-name="P8"/>
-      <text:p text:style-name="P8"/>
-      <text:p text:style-name="P8"/>
-      <text:p text:style-name="P8"/>
-      <text:p text:style-name="P8">
+      <text:p text:style-name="P9"/>
+      <text:p text:style-name="P9"/>
+      <text:p text:style-name="P9"/>
+      <text:p text:style-name="P9"/>
+      <text:p text:style-name="P9">
         <text:span text:style-name="T3">Client:</text:span>
          Central Operative &amp; Independent Retailers Acquirer, 9 Downing St, Westminster, London SW1A, UK
       </text:p>
-      <text:p text:style-name="P8">
+      <text:p text:style-name="P9">
         <text:span text:style-name="T3">Client Contact: </text:span>
         Peter Arch, +44 333 757589, 
         <text:a xlink:type="simple" xlink:href="mailto:peter.arch@coira.com">peter.arch@coira.com</text:a>
       </text:p>
-      <text:p text:style-name="P8">
+      <text:p text:style-name="P9">
         <text:span text:style-name="T3">Supervisor:</text:span>
          Per Zaring
       </text:p>
-      <text:h text:style-name="P25" text:outline-level="1">Content</text:h>
+      <text:h text:style-name="P34" text:outline-level="1">Content</text:h>
       <text:table-of-content text:style-name="Sect1" text:protected="true" text:name="Table of Contents1">
         <text:table-of-content-source text:outline-level="10" text:use-outline-level="false" text:use-index-marks="false" text:use-index-source-styles="true">
           <text:index-title-template text:style-name="Contents_20_Heading"/>
@@ -751,12 +736,12 @@
           </text:index-source-styles>
         </text:table-of-content-source>
         <text:index-body>
-          <text:p text:style-name="P37">
+          <text:p text:style-name="P24">
             1.Introduction
             <text:tab/>
             5
           </text:p>
-          <text:p text:style-name="P37">
+          <text:p text:style-name="P24">
             2.Unit Testing
             <text:tab/>
             5
@@ -791,7 +776,7 @@
             <text:tab/>
             8
           </text:p>
-          <text:p text:style-name="P37">
+          <text:p text:style-name="P24">
             3.Integration Testing
             <text:tab/>
             9
@@ -803,7 +788,7 @@
           </text:p>
         </text:index-body>
       </text:table-of-content>
-      <text:h text:style-name="P27" text:outline-level="1">Document History</text:h>
+      <text:h text:style-name="P36" text:outline-level="1">Document History</text:h>
       <text:p text:style-name="Standard"/>
       <table:table table:name="Table3" table:style-name="Table3">
         <table:table-column table:style-name="Table3.A"/>
@@ -813,129 +798,129 @@
         <table:table-column table:style-name="Table3.E"/>
         <table:table-row table:style-name="Table3.1">
           <table:table-cell table:style-name="Table3.A1" office:value-type="string">
-            <text:p text:style-name="P14">Version</text:p>
+            <text:p text:style-name="P15">Version</text:p>
           </table:table-cell>
           <table:table-cell table:style-name="Table3.A1" office:value-type="string">
-            <text:p text:style-name="P14">Date</text:p>
+            <text:p text:style-name="P15">Date</text:p>
           </table:table-cell>
           <table:table-cell table:style-name="Table3.A1" office:value-type="string">
-            <text:p text:style-name="P14">Changes</text:p>
+            <text:p text:style-name="P15">Changes</text:p>
           </table:table-cell>
           <table:table-cell table:style-name="Table3.A1" office:value-type="string">
-            <text:p text:style-name="P14">Responsible</text:p>
+            <text:p text:style-name="P15">Responsible</text:p>
           </table:table-cell>
           <table:table-cell table:style-name="Table3.A1" office:value-type="string">
-            <text:p text:style-name="P14">Approved</text:p>
+            <text:p text:style-name="P15">Approved</text:p>
           </table:table-cell>
         </table:table-row>
         <table:table-row table:style-name="Table3.1">
           <table:table-cell table:style-name="Table3.A2" office:value-type="float" office:value="1">
-            <text:p text:style-name="P13">1</text:p>
+            <text:p text:style-name="P14">1</text:p>
           </table:table-cell>
           <table:table-cell table:style-name="Table3.B2" office:value-type="date" office:date-value="2010-02-22">
-            <text:p text:style-name="P13">02/22/10</text:p>
+            <text:p text:style-name="P14">02/22/10</text:p>
           </table:table-cell>
           <table:table-cell table:style-name="Table3.A1" office:value-type="string">
-            <text:p text:style-name="P13">First version </text:p>
+            <text:p text:style-name="P14">First version </text:p>
           </table:table-cell>
           <table:table-cell table:style-name="Table3.A1" office:value-type="string">
-            <text:p text:style-name="P13">VS</text:p>
+            <text:p text:style-name="P14">VS</text:p>
           </table:table-cell>
           <table:table-cell table:style-name="Table3.A1" office:value-type="string">
-            <text:p text:style-name="P13">SR</text:p>
+            <text:p text:style-name="P14">SR</text:p>
           </table:table-cell>
         </table:table-row>
         <table:table-row table:style-name="Table3.1">
           <table:table-cell table:style-name="Table3.A1" office:value-type="string">
-            <text:p text:style-name="P13"/>
+            <text:p text:style-name="P14"/>
           </table:table-cell>
           <table:table-cell table:style-name="Table3.A1" office:value-type="string">
-            <text:p text:style-name="P13"/>
+            <text:p text:style-name="P14"/>
           </table:table-cell>
           <table:table-cell table:style-name="Table3.A1" office:value-type="string">
-            <text:p text:style-name="P13"/>
+            <text:p text:style-name="P14"/>
           </table:table-cell>
           <table:table-cell table:style-name="Table3.A1" office:value-type="string">
-            <text:p text:style-name="P13"/>
+            <text:p text:style-name="P14"/>
           </table:table-cell>
           <table:table-cell table:style-name="Table3.A1" office:value-type="string">
-            <text:p text:style-name="P13"/>
+            <text:p text:style-name="P14"/>
           </table:table-cell>
         </table:table-row>
         <table:table-row table:style-name="Table3.1">
           <table:table-cell table:style-name="Table3.A1" office:value-type="string">
-            <text:p text:style-name="P13"/>
+            <text:p text:style-name="P14"/>
           </table:table-cell>
           <table:table-cell table:style-name="Table3.A1" office:value-type="string">
-            <text:p text:style-name="P13"/>
+            <text:p text:style-name="P14"/>
           </table:table-cell>
           <table:table-cell table:style-name="Table3.A1" office:value-type="string">
-            <text:p text:style-name="P13"/>
+            <text:p text:style-name="P14"/>
           </table:table-cell>
           <table:table-cell table:style-name="Table3.A1" office:value-type="string">
-            <text:p text:style-name="P13"/>
+            <text:p text:style-name="P14"/>
           </table:table-cell>
           <table:table-cell table:style-name="Table3.A1" office:value-type="string">
-            <text:p text:style-name="P13"/>
+            <text:p text:style-name="P14"/>
           </table:table-cell>
         </table:table-row>
         <table:table-row table:style-name="Table3.1">
           <table:table-cell table:style-name="Table3.A1" office:value-type="string">
-            <text:p text:style-name="P13"/>
+            <text:p text:style-name="P14"/>
           </table:table-cell>
           <table:table-cell table:style-name="Table3.A1" office:value-type="string">
-            <text:p text:style-name="P13"/>
+            <text:p text:style-name="P14"/>
           </table:table-cell>
           <table:table-cell table:style-name="Table3.A1" office:value-type="string">
-            <text:p text:style-name="P13"/>
+            <text:p text:style-name="P14"/>
           </table:table-cell>
           <table:table-cell table:style-name="Table3.A1" office:value-type="string">
-            <text:p text:style-name="P13"/>
+            <text:p text:style-name="P14"/>
           </table:table-cell>
           <table:table-cell table:style-name="Table3.A1" office:value-type="string">
-            <text:p text:style-name="P13"/>
+            <text:p text:style-name="P14"/>
           </table:table-cell>
         </table:table-row>
         <table:table-row table:style-name="Table3.1">
           <table:table-cell table:style-name="Table3.A1" office:value-type="string">
-            <text:p text:style-name="P13"/>
+            <text:p text:style-name="P14"/>
           </table:table-cell>
           <table:table-cell table:style-name="Table3.A1" office:value-type="string">
-            <text:p text:style-name="P13"/>
+            <text:p text:style-name="P14"/>
           </table:table-cell>
           <table:table-cell table:style-name="Table3.A1" office:value-type="string">
-            <text:p text:style-name="P13"/>
+            <text:p text:style-name="P14"/>
           </table:table-cell>
           <table:table-cell table:style-name="Table3.A1" office:value-type="string">
-            <text:p text:style-name="P13"/>
+            <text:p text:style-name="P14"/>
           </table:table-cell>
           <table:table-cell table:style-name="Table3.A1" office:value-type="string">
-            <text:p text:style-name="P13"/>
+            <text:p text:style-name="P14"/>
           </table:table-cell>
         </table:table-row>
         <table:table-row table:style-name="Table3.1">
           <table:table-cell table:style-name="Table3.A1" office:value-type="string">
-            <text:p text:style-name="P13"/>
+            <text:p text:style-name="P14"/>
           </table:table-cell>
           <table:table-cell table:style-name="Table3.A1" office:value-type="string">
-            <text:p text:style-name="P13"/>
+            <text:p text:style-name="P14"/>
           </table:table-cell>
           <table:table-cell table:style-name="Table3.A1" office:value-type="string">
-            <text:p text:style-name="P13"/>
+            <text:p text:style-name="P14"/>
           </table:table-cell>
           <table:table-cell table:style-name="Table3.A1" office:value-type="string">
-            <text:p text:style-name="P13"/>
+            <text:p text:style-name="P14"/>
           </table:table-cell>
           <table:table-cell table:style-name="Table3.A1" office:value-type="string">
-            <text:p text:style-name="P13"/>
+            <text:p text:style-name="P14"/>
           </table:table-cell>
         </table:table-row>
       </table:table>
       <text:p text:style-name="Standard"/>
       <text:p text:style-name="Standard"/>
-      <text:list xml:id="list35457025" text:style-name="WWNum21">
+      <text:list xml:id="list35665505" text:style-name="WWNum21">
         <text:list-item>
-          <text:h text:style-name="P36" text:outline-level="1">
+          <text:h text:style-name="P26" text:outline-level="1">
             <text:bookmark-start text:name="_Toc127245702"/>
             Introduction
             <text:bookmark-end text:name="_Toc127245702"/>
@@ -950,9 +935,9 @@
         </text:span>
         <text:span text:style-name="T2">.</text:span>
       </text:p>
-      <text:list xml:id="list35526501" text:continue-numbering="true" text:style-name="WWNum21">
+      <text:list xml:id="list35675286" text:continue-numbering="true" text:style-name="WWNum21">
         <text:list-item>
-          <text:h text:style-name="P35" text:outline-level="1">
+          <text:h text:style-name="P25" text:outline-level="1">
             <text:bookmark-start text:name="_Toc127245727"/>
             U
             <text:bookmark-end text:name="_Toc127245727"/>
@@ -960,15 +945,15 @@
           </text:h>
         </text:list-item>
       </text:list>
-      <text:p text:style-name="P12">
+      <text:p text:style-name="P13">
         <text:s/>
         In this phase, each sub-system would be tested for its functional features. i.e, MUW, PUW and LUW would be tested individually. The following sections are test results for testing of individual sub-systems for Phase 0.
       </text:p>
-      <text:list xml:id="list35469398" text:style-name="WWNum5">
+      <text:list xml:id="list35666047" text:style-name="WWNum5">
         <text:list-item>
           <text:list>
             <text:list-header>
-              <text:h text:style-name="P29" text:outline-level="2">
+              <text:h text:style-name="P27" text:outline-level="2">
                 2.1
                 <text:tab/>
                 <text:bookmark-start text:name="_Toc127245728"/>
@@ -1009,7 +994,7 @@
         </table:table-row>
         <table:table-row>
           <table:table-cell table:style-name="Table5.A2" office:value-type="string">
-            <text:p text:style-name="P15">NF1.1</text:p>
+            <text:p text:style-name="P16">NF1.1</text:p>
           </table:table-cell>
           <table:table-cell table:style-name="Table5.A2" office:value-type="string">
             <text:p text:style-name="P6">1</text:p>
@@ -1018,7 +1003,7 @@
             <text:p text:style-name="P6">P0</text:p>
           </table:table-cell>
           <table:table-cell table:style-name="Table5.A2" office:value-type="string">
-            <text:p text:style-name="P15">Is Web portal working in Windows</text:p>
+            <text:p text:style-name="P16">Is Web portal working in Windows</text:p>
           </table:table-cell>
           <table:table-cell table:style-name="Table5.A2" office:value-type="string">
             <text:p text:style-name="P6"/>
@@ -1029,7 +1014,7 @@
         </table:table-row>
         <table:table-row>
           <table:table-cell table:style-name="Table5.A2" office:value-type="string">
-            <text:p text:style-name="P15">NF1.1</text:p>
+            <text:p text:style-name="P16">NF1.1</text:p>
           </table:table-cell>
           <table:table-cell table:style-name="Table5.A2" office:value-type="string">
             <text:p text:style-name="P6">2</text:p>
@@ -1038,7 +1023,7 @@
             <text:p text:style-name="P6">P0</text:p>
           </table:table-cell>
           <table:table-cell table:style-name="Table5.A2" office:value-type="string">
-            <text:p text:style-name="P15">Is Web portal working in Linux</text:p>
+            <text:p text:style-name="P16">Is Web portal working in Linux</text:p>
           </table:table-cell>
           <table:table-cell table:style-name="Table5.A2" office:value-type="string">
             <text:p text:style-name="P6"/>
@@ -1049,7 +1034,7 @@
         </table:table-row>
         <table:table-row>
           <table:table-cell table:style-name="Table5.A2" office:value-type="string">
-            <text:p text:style-name="P15">NF1.1</text:p>
+            <text:p text:style-name="P16">NF1.1</text:p>
           </table:table-cell>
           <table:table-cell table:style-name="Table5.A2" office:value-type="string">
             <text:p text:style-name="P6">3</text:p>
@@ -1058,7 +1043,7 @@
             <text:p text:style-name="P6">P0</text:p>
           </table:table-cell>
           <table:table-cell table:style-name="Table5.A2" office:value-type="string">
-            <text:p text:style-name="P15">Is Web portal working in Mac</text:p>
+            <text:p text:style-name="P16">Is Web portal working in Mac</text:p>
           </table:table-cell>
           <table:table-cell table:style-name="Table5.A2" office:value-type="string">
             <text:p text:style-name="P6"/>
@@ -1069,7 +1054,7 @@
         </table:table-row>
         <table:table-row>
           <table:table-cell table:style-name="Table5.A2" office:value-type="string">
-            <text:p text:style-name="P15">NF1.1</text:p>
+            <text:p text:style-name="P16">NF1.1</text:p>
           </table:table-cell>
           <table:table-cell table:style-name="Table5.A2" office:value-type="string">
             <text:p text:style-name="P6">4</text:p>
@@ -1078,7 +1063,7 @@
             <text:p text:style-name="P6">P0</text:p>
           </table:table-cell>
           <table:table-cell table:style-name="Table5.A2" office:value-type="string">
-            <text:p text:style-name="P15">Is Web portal working in IE browser.</text:p>
+            <text:p text:style-name="P16">Is Web portal working in IE browser.</text:p>
           </table:table-cell>
           <table:table-cell table:style-name="Table5.A2" office:value-type="string">
             <text:p text:style-name="P6"/>
@@ -1089,7 +1074,7 @@
         </table:table-row>
         <table:table-row>
           <table:table-cell table:style-name="Table5.A2" office:value-type="string">
-            <text:p text:style-name="P15">NF1.1</text:p>
+            <text:p text:style-name="P16">NF1.1</text:p>
           </table:table-cell>
           <table:table-cell table:style-name="Table5.A2" office:value-type="string">
             <text:p text:style-name="P6">5</text:p>
@@ -1098,7 +1083,7 @@
             <text:p text:style-name="P6">P0</text:p>
           </table:table-cell>
           <table:table-cell table:style-name="Table5.A2" office:value-type="string">
-            <text:p text:style-name="P15">Is Web portal working in Google Chrome</text:p>
+            <text:p text:style-name="P16">Is Web portal working in Google Chrome</text:p>
           </table:table-cell>
           <table:table-cell table:style-name="Table5.A2" office:value-type="string">
             <text:p text:style-name="P6"/>
@@ -1109,7 +1094,7 @@
         </table:table-row>
         <table:table-row>
           <table:table-cell table:style-name="Table5.A2" office:value-type="string">
-            <text:p text:style-name="P15">NF1.1</text:p>
+            <text:p text:style-name="P16">NF1.1</text:p>
           </table:table-cell>
           <table:table-cell table:style-name="Table5.A2" office:value-type="string">
             <text:p text:style-name="P6">6</text:p>
@@ -1118,7 +1103,7 @@
             <text:p text:style-name="P6">P0</text:p>
           </table:table-cell>
           <table:table-cell table:style-name="Table5.A2" office:value-type="string">
-            <text:p text:style-name="P15">Is Web portal working in Mozilla Firefox</text:p>
+            <text:p text:style-name="P16">Is Web portal working in Mozilla Firefox</text:p>
           </table:table-cell>
           <table:table-cell table:style-name="Table5.A2" office:value-type="string">
             <text:p text:style-name="P6"/>
@@ -1129,7 +1114,7 @@
         </table:table-row>
         <table:table-row>
           <table:table-cell table:style-name="Table5.A2" office:value-type="string">
-            <text:p text:style-name="P15">NF1.1</text:p>
+            <text:p text:style-name="P16">NF1.1</text:p>
           </table:table-cell>
           <table:table-cell table:style-name="Table5.A2" office:value-type="string">
             <text:p text:style-name="P6">7</text:p>
@@ -1138,7 +1123,7 @@
             <text:p text:style-name="P6">P0</text:p>
           </table:table-cell>
           <table:table-cell table:style-name="Table5.A2" office:value-type="string">
-            <text:p text:style-name="P15">Is Web portal working in Safari</text:p>
+            <text:p text:style-name="P16">Is Web portal working in Safari</text:p>
           </table:table-cell>
           <table:table-cell table:style-name="Table5.A2" office:value-type="string">
             <text:p text:style-name="P6"/>
@@ -1169,7 +1154,7 @@
             </text:p>
           </table:table-cell>
           <table:table-cell table:style-name="Table5.A2" office:value-type="string">
-            <text:p text:style-name="P38"/>
+            <text:p text:style-name="P8"/>
           </table:table-cell>
           <table:table-cell table:style-name="Table5.F2" office:value-type="string">
             <text:p text:style-name="P7"/>
@@ -1186,7 +1171,7 @@
             <text:p text:style-name="P6">P0</text:p>
           </table:table-cell>
           <table:table-cell table:style-name="Table5.A2" office:value-type="string">
-            <text:p text:style-name="P15">Are all products visible in the site </text:p>
+            <text:p text:style-name="P16">Are all products visible in the site </text:p>
           </table:table-cell>
           <table:table-cell table:style-name="Table5.A2" office:value-type="string">
             <text:p text:style-name="P6"/>
@@ -1357,14 +1342,14 @@
           </table:table-cell>
         </table:table-row>
       </table:table>
+      <text:p text:style-name="P21"/>
+      <text:h text:style-name="P28" text:outline-level="2">Additional Comments :</text:h>
       <text:p text:style-name="P20"/>
-      <text:h text:style-name="P30" text:outline-level="2">Additional Comments :</text:h>
-      <text:p text:style-name="P19"/>
-      <text:list xml:id="list35537009" text:continue-numbering="true" text:style-name="WWNum5">
+      <text:list xml:id="list35687691" text:continue-numbering="true" text:style-name="WWNum5">
         <text:list-item>
           <text:list>
             <text:list-header>
-              <text:h text:style-name="P29" text:outline-level="2">
+              <text:h text:style-name="P27" text:outline-level="2">
                 2.2
                 <text:tab/>
                 <text:bookmark-start text:name="_Toc127245729"/>
@@ -1410,7 +1395,7 @@
             <text:p text:style-name="P7">P0</text:p>
           </table:table-cell>
           <table:table-cell table:style-name="Table6.A2" office:value-type="string">
-            <text:p text:style-name="P16">
+            <text:p text:style-name="P17">
               Is an order placed in MUW 
               <text:s/>
               received by MUW. 
@@ -1431,7 +1416,7 @@
             <text:p text:style-name="P7">P0</text:p>
           </table:table-cell>
           <table:table-cell table:style-name="Table6.A2" office:value-type="string">
-            <text:p text:style-name="P16">Is Placing of orders with the supplier working.</text:p>
+            <text:p text:style-name="P17">Is Placing of orders with the supplier working.</text:p>
           </table:table-cell>
           <table:table-cell table:style-name="Table6.E2" office:value-type="string">
             <text:p text:style-name="P7"/>
@@ -1448,7 +1433,7 @@
             <text:p text:style-name="P7">P0</text:p>
           </table:table-cell>
           <table:table-cell table:style-name="Table6.A2" office:value-type="string">
-            <text:p text:style-name="P16">Is a delivery note produced for an consignment</text:p>
+            <text:p text:style-name="P17">Is a delivery note produced for an consignment</text:p>
           </table:table-cell>
           <table:table-cell table:style-name="Table6.E2" office:value-type="string">
             <text:p text:style-name="P7"/>
@@ -1465,7 +1450,7 @@
             <text:p text:style-name="P7">P0</text:p>
           </table:table-cell>
           <table:table-cell table:style-name="Table6.A2" office:value-type="string">
-            <text:p text:style-name="P16">Is financial system updated with data of every transaction</text:p>
+            <text:p text:style-name="P17">Is financial system updated with data of every transaction</text:p>
           </table:table-cell>
           <table:table-cell table:style-name="Table6.E2" office:value-type="string">
             <text:p text:style-name="P7"/>
@@ -1482,20 +1467,20 @@
             <text:p text:style-name="P7">P0</text:p>
           </table:table-cell>
           <table:table-cell table:style-name="Table6.A2" office:value-type="string">
-            <text:p text:style-name="P16">Is database updated with product information</text:p>
+            <text:p text:style-name="P17">Is database updated with product information</text:p>
           </table:table-cell>
           <table:table-cell table:style-name="Table6.E2" office:value-type="string">
             <text:p text:style-name="P7"/>
           </table:table-cell>
         </table:table-row>
       </table:table>
-      <text:h text:style-name="P30" text:outline-level="2">Additional Comments:</text:h>
-      <text:list xml:id="list35533237" text:continue-numbering="true" text:style-name="WWNum5">
+      <text:h text:style-name="P28" text:outline-level="2">Additional Comments:</text:h>
+      <text:list xml:id="list35685592" text:continue-numbering="true" text:style-name="WWNum5">
         <text:list-item>
           <text:list>
             <text:list-header>
-              <text:h text:style-name="P33" text:outline-level="2"/>
-              <text:h text:style-name="P29" text:outline-level="2">
+              <text:h text:style-name="P30" text:outline-level="2"/>
+              <text:h text:style-name="P27" text:outline-level="2">
                 2.3
                 <text:tab/>
                 LUW
@@ -1542,7 +1527,7 @@
             <text:p text:style-name="P7">P0</text:p>
           </table:table-cell>
           <table:table-cell table:style-name="Table7.A2" office:value-type="string">
-            <text:p text:style-name="P16">Is a transporter booked for each order placed</text:p>
+            <text:p text:style-name="P17">Is a transporter booked for each order placed</text:p>
           </table:table-cell>
           <table:table-cell table:style-name="Table7.A2" office:value-type="string">
             <text:p text:style-name="P7"/>
@@ -1562,7 +1547,7 @@
             <text:p text:style-name="P7">P0</text:p>
           </table:table-cell>
           <table:table-cell table:style-name="Table7.A2" office:value-type="string">
-            <text:p text:style-name="P16">Is a transporter booking done based on the order delivery address</text:p>
+            <text:p text:style-name="P17">Is a transporter booking done based on the order delivery address</text:p>
           </table:table-cell>
           <table:table-cell table:style-name="Table7.A2" office:value-type="string">
             <text:p text:style-name="P7"/>
@@ -1582,7 +1567,7 @@
             <text:p text:style-name="P7">P0</text:p>
           </table:table-cell>
           <table:table-cell table:style-name="Table7.A2" office:value-type="string">
-            <text:p text:style-name="P16">Is a transporter booking done based on the cheapest possible transportation.</text:p>
+            <text:p text:style-name="P17">Is a transporter booking done based on the cheapest possible transportation.</text:p>
           </table:table-cell>
           <table:table-cell table:style-name="Table7.A2" office:value-type="string">
             <text:p text:style-name="P7"/>
@@ -1602,7 +1587,7 @@
             <text:p text:style-name="P7">P0</text:p>
           </table:table-cell>
           <table:table-cell table:style-name="Table7.A2" office:value-type="string">
-            <text:p text:style-name="P16">Is delivery of the product reported correctly.</text:p>
+            <text:p text:style-name="P17">Is delivery of the product reported correctly.</text:p>
           </table:table-cell>
           <table:table-cell table:style-name="Table7.A2" office:value-type="string">
             <text:p text:style-name="P7"/>
@@ -1612,23 +1597,23 @@
           </table:table-cell>
         </table:table-row>
       </table:table>
-      <text:h text:style-name="P30" text:outline-level="2"/>
-      <text:h text:style-name="P30" text:outline-level="2">Additional Comments:</text:h>
-      <text:h text:style-name="P31" text:outline-level="2"/>
-      <text:list xml:id="list35535392" text:continue-list="list35526501" text:style-name="WWNum21">
+      <text:h text:style-name="P28" text:outline-level="2"/>
+      <text:h text:style-name="P28" text:outline-level="2">Additional Comments:</text:h>
+      <text:h text:style-name="P28" text:outline-level="2"/>
+      <text:list xml:id="list35700823" text:continue-list="list35675286" text:style-name="WWNum21">
         <text:list-item>
-          <text:h text:style-name="P36" text:outline-level="1">
+          <text:h text:style-name="P26" text:outline-level="1">
+            <text:bookmark-start text:name="_Toc127245732"/>
             <text:bookmark-start text:name="_Ref126727287"/>
-            <text:bookmark-start text:name="_Toc127245732"/>
             I
+            <text:bookmark-end text:name="_Toc127245732"/>
             <text:bookmark-end text:name="_Ref126727287"/>
-            <text:bookmark-end text:name="_Toc127245732"/>
             ntegration Testing
           </text:h>
-          <text:p text:style-name="P21">Integration testing involves testing the whole system integrated including the subsystems MUW,PUW and LUW integrated and the overall system functionality would be tested. Integration testing for Phase 0 will be done for the following cases.</text:p>
+          <text:p text:style-name="P37">Integration testing involves testing the whole system integrated including the subsystems MUW,PUW and LUW integrated and the overall system functionality would be tested. Integration testing for Phase 0 will be done for the following cases.</text:p>
         </text:list-item>
       </text:list>
-      <text:h text:style-name="P32" text:outline-level="2"/>
+      <text:h text:style-name="P29" text:outline-level="2"/>
       <table:table table:name="Table4" table:style-name="Table4">
         <table:table-column table:style-name="Table4.A"/>
         <table:table-column table:style-name="Table4.B"/>
@@ -1660,7 +1645,7 @@
             <text:p text:style-name="P6">P0</text:p>
           </table:table-cell>
           <table:table-cell table:style-name="Table4.A2" office:value-type="string">
-            <text:p text:style-name="P15">Is an order placed in the GUI(MUW) being received by LUW and is a supplier selected accordingly.</text:p>
+            <text:p text:style-name="P16">Is an order placed in the GUI(MUW) being received by LUW and is a supplier selected accordingly.</text:p>
           </table:table-cell>
           <table:table-cell table:style-name="Table4.A2" office:value-type="string">
             <text:p text:style-name="P6"/>
@@ -1670,9 +1655,9 @@
           </table:table-cell>
         </table:table-row>
       </table:table>
-      <text:list xml:id="list35514575" text:continue-numbering="true" text:style-name="WWNum21">
+      <text:list xml:id="list35695274" text:continue-numbering="true" text:style-name="WWNum21">
         <text:list-header>
-          <text:h text:style-name="P34" text:outline-level="2">Additional Comments:</text:h>
+          <text:h text:style-name="P31" text:outline-level="2">Additional Comments:</text:h>
         </text:list-header>
       </text:list>
     </office:text>
@@ -1685,13 +1670,13 @@
   <office:meta>
     <meta:initial-creator>Martin Ruzicka</meta:initial-creator>
     <dc:creator>laxman rapelly</dc:creator>
-    <meta:editing-cycles>143</meta:editing-cycles>
+    <meta:editing-cycles>145</meta:editing-cycles>
     <meta:print-date>2010-02-10T13:03:00</meta:print-date>
     <meta:creation-date>2010-01-25T08:33:00</meta:creation-date>
-    <dc:date>2010-02-24T15:41:39.53</dc:date>
-    <meta:editing-duration>PT01H45M49S</meta:editing-duration>
+    <dc:date>2010-02-24T15:57:04.43</dc:date>
+    <meta:editing-duration>PT01H46M43S</meta:editing-duration>
     <meta:generator>OpenOffice.org/3.2$Win32 OpenOffice.org_project/320m12$Build-9483</meta:generator>
-    <meta:document-statistic meta:table-count="7" meta:image-count="1" meta:object-count="0" meta:page-count="9" meta:paragraph-count="213" meta:word-count="679" meta:character-count="4073"/>
+    <meta:document-statistic meta:table-count="7" meta:image-count="1" meta:object-count="0" meta:page-count="9" meta:paragraph-count="213" meta:word-count="680" meta:character-count="4080"/>
     <meta:template xlink:type="simple" xlink:actuate="onRequest" xlink:title="Normal.dotm" xlink:href=""/>
   </office:meta>
 </office:document-meta>
@@ -1701,7 +1686,7 @@
 <office:document-settings xmlns:office="urn:oasis:names:tc:opendocument:xmlns:office:1.0" xmlns:xlink="http://www.w3.org/1999/xlink" xmlns:config="urn:oasis:names:tc:opendocument:xmlns:config:1.0" xmlns:ooo="http://openoffice.org/2004/office" office:version="1.2">
   <office:settings>
     <config:config-item-set config:name="ooo:view-settings">
-      <config:config-item config:name="ViewAreaTop" config:type="int">149490</config:config-item>
+      <config:config-item config:name="ViewAreaTop" config:type="int">0</config:config-item>
       <config:config-item config:name="ViewAreaLeft" config:type="int">0</config:config-item>
       <config:config-item config:name="ViewAreaWidth" config:type="int">32625</config:config-item>
       <config:config-item config:name="ViewAreaHeight" config:type="int">15586</config:config-item>
@@ -1710,12 +1695,12 @@
       <config:config-item-map-indexed config:name="Views">
         <config:config-item-map-entry>
           <config:config-item config:name="ViewId" config:type="string">view2</config:config-item>
-          <config:config-item config:name="ViewLeft" config:type="int">9790</config:config-item>
-          <config:config-item config:name="ViewTop" config:type="int">160904</config:config-item>
+          <config:config-item config:name="ViewLeft" config:type="int">16312</config:config-item>
+          <config:config-item config:name="ViewTop" config:type="int">5136</config:config-item>
           <config:config-item config:name="VisibleLeft" config:type="int">0</config:config-item>
-          <config:config-item config:name="VisibleTop" config:type="int">149490</config:config-item>
+          <config:config-item config:name="VisibleTop" config:type="int">0</config:config-item>
           <config:config-item config:name="VisibleRight" config:type="int">32623</config:config-item>
-          <config:config-item config:name="VisibleBottom" config:type="int">165074</config:config-item>
+          <config:config-item config:name="VisibleBottom" config:type="int">15584</config:config-item>
           <config:config-item config:name="ZoomType" config:type="short">0</config:config-item>
           <config:config-item config:name="ViewLayoutColumns" config:type="short">0</config:config-item>
           <config:config-item config:name="ViewLayoutBookMode" config:type="boolean">false</config:config-item>
@@ -3805,7 +3790,7 @@
         <text:p text:style-name="MP1">
           EDA382
           <text:tab/>
-          2010-02-17
+          2010-02-22
           <text:tab/>
           Test Plan Document
           <text:line-break/>
@@ -3840,7 +3825,6 @@
               </text:p>
             </draw:text-box>
           </draw:frame>
-          <text:span text:style-name="MT1"/>
         </text:p>
       </style:footer-left>
     </style:master-page>

</xml_diff>

<commit_message>
test reporting document updated with Phase 0 results
</commit_message>
<xml_diff>
--- a/documentation/submissions/05-test_plan/Test Report Document_Phase 0.docx
+++ b/documentation/submissions/05-test_plan/Test Report Document_Phase 0.docx
@@ -20,7 +20,6 @@
   <manifest:file-entry manifest:media-type="" manifest:full-path="Pictures/"/>
   <manifest:file-entry manifest:media-type="application/binary" manifest:full-path="layout-cache"/>
   <manifest:file-entry manifest:media-type="text/xml" manifest:full-path="content.xml"/>
-  <manifest:file-entry manifest:media-type="application/rdf+xml" manifest:full-path="manifest.rdf"/>
   <manifest:file-entry manifest:media-type="text/xml" manifest:full-path="styles.xml"/>
   <manifest:file-entry manifest:media-type="text/xml" manifest:full-path="meta.xml"/>
   <manifest:file-entry manifest:media-type="" manifest:full-path="Thumbnails/thumbnail.png"/>
@@ -30,7 +29,7 @@
 </file>
 
 <file path=content.xml><?xml version="1.0" encoding="utf-8"?>
-<office:document-content xmlns:office="urn:oasis:names:tc:opendocument:xmlns:office:1.0" xmlns:style="urn:oasis:names:tc:opendocument:xmlns:style:1.0" xmlns:text="urn:oasis:names:tc:opendocument:xmlns:text:1.0" xmlns:table="urn:oasis:names:tc:opendocument:xmlns:table:1.0" xmlns:draw="urn:oasis:names:tc:opendocument:xmlns:drawing:1.0" xmlns:fo="urn:oasis:names:tc:opendocument:xmlns:xsl-fo-compatible:1.0" xmlns:xlink="http://www.w3.org/1999/xlink" xmlns:dc="http://purl.org/dc/elements/1.1/" xmlns:meta="urn:oasis:names:tc:opendocument:xmlns:meta:1.0" xmlns:number="urn:oasis:names:tc:opendocument:xmlns:datastyle:1.0" xmlns:svg="urn:oasis:names:tc:opendocument:xmlns:svg-compatible:1.0" xmlns:chart="urn:oasis:names:tc:opendocument:xmlns:chart:1.0" xmlns:dr3d="urn:oasis:names:tc:opendocument:xmlns:dr3d:1.0" xmlns:math="http://www.w3.org/1998/Math/MathML" xmlns:form="urn:oasis:names:tc:opendocument:xmlns:form:1.0" xmlns:script="urn:oasis:names:tc:opendocument:xmlns:script:1.0" xmlns:ooo="http://openoffice.org/2004/office" xmlns:ooow="http://openoffice.org/2004/writer" xmlns:oooc="http://openoffice.org/2004/calc" xmlns:dom="http://www.w3.org/2001/xml-events" xmlns:xforms="http://www.w3.org/2002/xforms" xmlns:xsd="http://www.w3.org/2001/XMLSchema" xmlns:xsi="http://www.w3.org/2001/XMLSchema-instance" xmlns:rpt="http://openoffice.org/2005/report" xmlns:of="urn:oasis:names:tc:opendocument:xmlns:of:1.2" xmlns:xhtml="http://www.w3.org/1999/xhtml" xmlns:grddl="http://www.w3.org/2003/g/data-view#" xmlns:field="urn:openoffice:names:experimental:ooo-ms-interop:xmlns:field:1.0" office:version="1.2" grddl:transformation="http://docs.oasis-open.org/office/1.2/xslt/odf2rdf.xsl">
+<office:document-content xmlns:office="urn:oasis:names:tc:opendocument:xmlns:office:1.0" xmlns:style="urn:oasis:names:tc:opendocument:xmlns:style:1.0" xmlns:text="urn:oasis:names:tc:opendocument:xmlns:text:1.0" xmlns:table="urn:oasis:names:tc:opendocument:xmlns:table:1.0" xmlns:draw="urn:oasis:names:tc:opendocument:xmlns:drawing:1.0" xmlns:fo="urn:oasis:names:tc:opendocument:xmlns:xsl-fo-compatible:1.0" xmlns:xlink="http://www.w3.org/1999/xlink" xmlns:dc="http://purl.org/dc/elements/1.1/" xmlns:meta="urn:oasis:names:tc:opendocument:xmlns:meta:1.0" xmlns:number="urn:oasis:names:tc:opendocument:xmlns:datastyle:1.0" xmlns:svg="urn:oasis:names:tc:opendocument:xmlns:svg-compatible:1.0" xmlns:chart="urn:oasis:names:tc:opendocument:xmlns:chart:1.0" xmlns:dr3d="urn:oasis:names:tc:opendocument:xmlns:dr3d:1.0" xmlns:math="http://www.w3.org/1998/Math/MathML" xmlns:form="urn:oasis:names:tc:opendocument:xmlns:form:1.0" xmlns:script="urn:oasis:names:tc:opendocument:xmlns:script:1.0" xmlns:ooo="http://openoffice.org/2004/office" xmlns:ooow="http://openoffice.org/2004/writer" xmlns:oooc="http://openoffice.org/2004/calc" xmlns:dom="http://www.w3.org/2001/xml-events" xmlns:xforms="http://www.w3.org/2002/xforms" xmlns:xsd="http://www.w3.org/2001/XMLSchema" xmlns:xsi="http://www.w3.org/2001/XMLSchema-instance" xmlns:rpt="http://openoffice.org/2005/report" xmlns:of="urn:oasis:names:tc:opendocument:xmlns:of:1.2" xmlns:rdfa="http://docs.oasis-open.org/opendocument/meta/rdfa#" office:version="1.2">
   <office:scripts/>
   <office:font-face-decls>
     <style:font-face style:name="Tahoma1" svg:font-family="Tahoma"/>
@@ -156,24 +155,27 @@
       <style:table-properties style:width="5.7396in" table:align="left" style:writing-mode="lr-tb"/>
     </style:style>
     <style:style style:name="Table6.A" style:family="table-column">
-      <style:table-column-properties style:column-width="0.5in"/>
+      <style:table-column-properties style:column-width="0.3778in"/>
     </style:style>
     <style:style style:name="Table6.B" style:family="table-column">
-      <style:table-column-properties style:column-width="0.6667in"/>
+      <style:table-column-properties style:column-width="0.5035in"/>
     </style:style>
     <style:style style:name="Table6.C" style:family="table-column">
-      <style:table-column-properties style:column-width="0.5521in"/>
+      <style:table-column-properties style:column-width="0.4174in"/>
     </style:style>
     <style:style style:name="Table6.D" style:family="table-column">
-      <style:table-column-properties style:column-width="2.9167in"/>
+      <style:table-column-properties style:column-width="1.6375in"/>
     </style:style>
     <style:style style:name="Table6.E" style:family="table-column">
-      <style:table-column-properties style:column-width="1.1042in"/>
+      <style:table-column-properties style:column-width="0.4389in"/>
+    </style:style>
+    <style:style style:name="Table6.F" style:family="table-column">
+      <style:table-column-properties style:column-width="2.3646in"/>
     </style:style>
     <style:style style:name="Table6.A1" style:family="table-cell">
       <style:table-cell-properties fo:padding="0.0382in" fo:border-left="0.0007in solid #000000" fo:border-right="none" fo:border-top="0.0007in solid #000000" fo:border-bottom="0.0007in solid #000000"/>
     </style:style>
-    <style:style style:name="Table6.E1" style:family="table-cell">
+    <style:style style:name="Table6.F1" style:family="table-cell">
       <style:table-cell-properties fo:padding="0.0382in" fo:border="0.0007in solid #000000"/>
     </style:style>
     <style:style style:name="Table6.A2" style:family="table-cell">
@@ -181,7 +183,7 @@
         <style:background-image/>
       </style:table-cell-properties>
     </style:style>
-    <style:style style:name="Table6.E2" style:family="table-cell">
+    <style:style style:name="Table6.F2" style:family="table-cell">
       <style:table-cell-properties fo:background-color="#c0c0c0" fo:padding="0.0382in" fo:border-left="0.0007in solid #000000" fo:border-right="0.0007in solid #000000" fo:border-top="none" fo:border-bottom="0.0007in solid #000000">
         <style:background-image/>
       </style:table-cell-properties>
@@ -190,6 +192,9 @@
       <style:table-properties style:width="5.7681in" table:align="margins" style:writing-mode="lr-tb"/>
     </style:style>
     <style:style style:name="Table7.A" style:family="table-column">
+      <style:table-column-properties style:column-width="0.4264in" style:rel-column-width="4844*"/>
+    </style:style>
+    <style:style style:name="Table7.B" style:family="table-column">
       <style:table-column-properties style:column-width="0.4271in" style:rel-column-width="4852*"/>
     </style:style>
     <style:style style:name="Table7.C" style:family="table-column">
@@ -199,10 +204,10 @@
       <style:table-column-properties style:column-width="2.5104in" style:rel-column-width="28522*"/>
     </style:style>
     <style:style style:name="Table7.E" style:family="table-column">
-      <style:table-column-properties style:column-width="0.5417in" style:rel-column-width="6154*"/>
+      <style:table-column-properties style:column-width="0.4382in" style:rel-column-width="4978*"/>
     </style:style>
     <style:style style:name="Table7.F" style:family="table-column">
-      <style:table-column-properties style:column-width="1.3826in" style:rel-column-width="15711*"/>
+      <style:table-column-properties style:column-width="1.4868in" style:rel-column-width="16895*"/>
     </style:style>
     <style:style style:name="Table7.A1" style:family="table-cell">
       <style:table-cell-properties fo:padding="0.0382in" fo:border-left="0.0007in solid #000000" fo:border-right="none" fo:border-top="0.0007in solid #000000" fo:border-bottom="0.0007in solid #000000"/>
@@ -254,10 +259,14 @@
         <style:background-image/>
       </style:table-cell-properties>
     </style:style>
-    <style:style style:name="P1" style:family="paragraph" style:parent-style-name="Header" style:master-page-name="">
+    <style:style style:name="P1" style:family="paragraph">
+      <style:paragraph-properties fo:text-align="center"/>
+      <style:text-properties fo:font-size="18pt"/>
+    </style:style>
+    <style:style style:name="P2" style:family="paragraph" style:parent-style-name="Header" style:master-page-name="">
       <style:paragraph-properties style:page-number="auto"/>
     </style:style>
-    <style:style style:name="P2" style:family="paragraph" style:parent-style-name="Footer" style:master-page-name="">
+    <style:style style:name="P3" style:family="paragraph" style:parent-style-name="Footer" style:master-page-name="">
       <style:paragraph-properties style:page-number="auto">
         <style:tab-stops>
           <style:tab-stop style:position="3in" style:type="center"/>
@@ -265,147 +274,155 @@
         </style:tab-stops>
       </style:paragraph-properties>
     </style:style>
-    <style:style style:name="P3" style:family="paragraph" style:parent-style-name="Footer" style:master-page-name="">
+    <style:style style:name="P4" style:family="paragraph" style:parent-style-name="Footer" style:master-page-name="">
       <style:paragraph-properties style:page-number="auto"/>
       <style:text-properties style:font-name="Times New Roman"/>
     </style:style>
-    <style:style style:name="P4" style:family="paragraph" style:parent-style-name="Footer">
+    <style:style style:name="P5" style:family="paragraph" style:parent-style-name="Footer">
       <style:text-properties style:font-name="Times New Roman"/>
     </style:style>
-    <style:style style:name="P5" style:family="paragraph" style:parent-style-name="Footer">
+    <style:style style:name="P6" style:family="paragraph" style:parent-style-name="Footer">
       <style:paragraph-properties fo:padding="0in" fo:border="none"/>
     </style:style>
-    <style:style style:name="P6" style:family="paragraph" style:parent-style-name="Table_20_Contents">
-      <style:paragraph-properties fo:text-align="start" style:justify-single-word="false" style:snap-to-layout-grid="false"/>
-      <style:text-properties fo:background-color="transparent"/>
-    </style:style>
-    <style:style style:name="P7" style:family="paragraph" style:parent-style-name="Table_20_Contents">
-      <style:paragraph-properties fo:text-align="start" style:justify-single-word="false" style:snap-to-layout-grid="false"/>
-    </style:style>
-    <style:style style:name="P8" style:family="paragraph" style:parent-style-name="Table_20_Contents">
-      <style:paragraph-properties fo:text-align="start" style:justify-single-word="false" style:snap-to-layout-grid="false"/>
-      <style:text-properties fo:font-variant="normal" fo:text-transform="none" fo:color="#000000" style:font-name="Times New Roman" fo:font-size="12pt" fo:letter-spacing="normal" fo:font-style="normal" fo:font-weight="normal" fo:background-color="transparent" style:font-name-asian="Times New Roman" style:font-size-asian="12pt" style:font-style-asian="normal" style:font-weight-asian="normal" style:font-size-complex="12pt"/>
-    </style:style>
-    <style:style style:name="P9" style:family="paragraph" style:parent-style-name="Standard">
+    <style:style style:name="P7" style:family="paragraph" style:parent-style-name="Standard">
       <style:paragraph-properties fo:text-align="center" style:justify-single-word="false"/>
     </style:style>
-    <style:style style:name="P10" style:family="paragraph" style:parent-style-name="Standard">
+    <style:style style:name="P8" style:family="paragraph" style:parent-style-name="Standard">
       <style:paragraph-properties>
         <style:tab-stops>
           <style:tab-stop style:position="1.0984in" style:type="center"/>
         </style:tab-stops>
       </style:paragraph-properties>
     </style:style>
-    <style:style style:name="P11" style:family="paragraph" style:parent-style-name="Standard">
+    <style:style style:name="P9" style:family="paragraph" style:parent-style-name="Standard">
       <style:paragraph-properties fo:text-align="center" style:justify-single-word="false"/>
       <style:text-properties fo:font-size="11pt" style:font-size-asian="11pt"/>
     </style:style>
-    <style:style style:name="P12" style:family="paragraph" style:parent-style-name="Standard">
+    <style:style style:name="P10" style:family="paragraph" style:parent-style-name="Standard">
       <style:paragraph-properties fo:text-align="center" style:justify-single-word="false"/>
       <style:text-properties fo:font-size="11pt" fo:font-weight="bold" style:font-size-asian="11pt" style:font-weight-asian="bold"/>
     </style:style>
-    <style:style style:name="P13" style:family="paragraph" style:parent-style-name="Standard">
+    <style:style style:name="P11" style:family="paragraph" style:parent-style-name="Standard">
       <style:paragraph-properties fo:text-align="start" style:justify-single-word="false"/>
       <style:text-properties style:font-name="Times New Roman" fo:font-size="12pt" style:font-name-asian="Times New Roman" style:font-size-asian="12pt" style:font-size-complex="12pt"/>
     </style:style>
-    <style:style style:name="P14" style:family="paragraph" style:parent-style-name="Standard">
-      <style:paragraph-properties fo:margin-top="0.0016in" fo:margin-bottom="0.0016in"/>
+    <style:style style:name="P12" style:family="paragraph" style:parent-style-name="Table_20_Contents">
+      <style:paragraph-properties fo:text-align="start" style:justify-single-word="false" style:snap-to-layout-grid="false"/>
+      <style:text-properties fo:background-color="transparent"/>
+    </style:style>
+    <style:style style:name="P13" style:family="paragraph" style:parent-style-name="Table_20_Contents">
+      <style:paragraph-properties fo:text-align="start" style:justify-single-word="false" style:snap-to-layout-grid="false"/>
+    </style:style>
+    <style:style style:name="P14" style:family="paragraph" style:parent-style-name="Table_20_Contents">
+      <style:paragraph-properties fo:text-align="start" style:justify-single-word="false" style:snap-to-layout-grid="false"/>
+      <style:text-properties fo:font-variant="normal" fo:text-transform="none" fo:color="#000000" style:font-name="Times New Roman" fo:font-size="12pt" fo:letter-spacing="normal" fo:font-style="normal" fo:font-weight="normal" fo:background-color="transparent" style:font-name-asian="Times New Roman" style:font-size-asian="12pt" style:font-style-asian="normal" style:font-weight-asian="normal" style:font-size-complex="12pt"/>
     </style:style>
     <style:style style:name="P15" style:family="paragraph" style:parent-style-name="Standard">
       <style:paragraph-properties fo:margin-top="0.0016in" fo:margin-bottom="0.0016in"/>
+    </style:style>
+    <style:style style:name="P16" style:family="paragraph" style:parent-style-name="Standard">
+      <style:paragraph-properties fo:margin-top="0.0016in" fo:margin-bottom="0.0016in"/>
       <style:text-properties fo:font-size="11pt" fo:font-weight="bold" style:font-size-asian="11pt" style:font-weight-asian="bold"/>
     </style:style>
-    <style:style style:name="P16" style:family="paragraph" style:parent-style-name="Preformatted_20_Text">
+    <style:style style:name="P17" style:family="paragraph" style:parent-style-name="Preformatted_20_Text">
       <style:paragraph-properties fo:text-align="start" style:justify-single-word="false" fo:orphans="2" fo:widows="2" style:snap-to-layout-grid="false"/>
       <style:text-properties fo:font-variant="normal" fo:text-transform="none" fo:color="#000000" style:font-name="Times New Roman" fo:font-size="12pt" fo:letter-spacing="normal" fo:font-style="normal" fo:font-weight="normal" fo:background-color="transparent" style:font-name-asian="Times New Roman" style:font-size-asian="12pt" style:font-style-asian="normal" style:font-weight-asian="normal" style:font-size-complex="12pt"/>
     </style:style>
-    <style:style style:name="P17" style:family="paragraph" style:parent-style-name="Preformatted_20_Text">
+    <style:style style:name="P18" style:family="paragraph" style:parent-style-name="Preformatted_20_Text">
       <style:paragraph-properties fo:text-align="start" style:justify-single-word="false" fo:orphans="2" fo:widows="2" style:snap-to-layout-grid="false"/>
       <style:text-properties fo:font-variant="normal" fo:text-transform="none" fo:color="#000000" style:font-name="Times New Roman" fo:font-size="12pt" fo:letter-spacing="normal" fo:font-style="normal" fo:font-weight="normal" style:font-name-asian="Times New Roman" style:font-size-asian="12pt" style:font-style-asian="normal" style:font-weight-asian="normal" style:font-size-complex="12pt"/>
     </style:style>
-    <style:style style:name="P18" style:family="paragraph" style:parent-style-name="Title">
-      <style:paragraph-properties fo:text-align="center" style:justify-single-word="false"/>
-    </style:style>
     <style:style style:name="P19" style:family="paragraph" style:parent-style-name="Title">
       <style:paragraph-properties fo:text-align="center" style:justify-single-word="false"/>
+    </style:style>
+    <style:style style:name="P20" style:family="paragraph" style:parent-style-name="Title">
+      <style:paragraph-properties fo:text-align="center" style:justify-single-word="false"/>
       <style:text-properties fo:font-size="18pt" style:font-size-asian="18pt"/>
     </style:style>
-    <style:style style:name="P20" style:family="paragraph" style:parent-style-name="caption">
+    <style:style style:name="P21" style:family="paragraph" style:parent-style-name="caption">
       <style:paragraph-properties fo:text-align="start" style:justify-single-word="false" fo:break-before="page"/>
     </style:style>
-    <style:style style:name="P21" style:family="paragraph" style:parent-style-name="caption">
+    <style:style style:name="P22" style:family="paragraph" style:parent-style-name="caption">
       <style:paragraph-properties fo:text-align="start" style:justify-single-word="false"/>
     </style:style>
-    <style:style style:name="P22" style:family="paragraph" style:parent-style-name="Standard">
+    <style:style style:name="P23" style:family="paragraph" style:parent-style-name="Standard">
       <style:paragraph-properties fo:margin-left="-0.0201in" fo:margin-right="0in" fo:text-align="start" style:justify-single-word="false" fo:text-indent="0in" style:auto-text-indent="false"/>
     </style:style>
-    <style:style style:name="P23" style:family="paragraph" style:parent-style-name="Contents_20_2">
+    <style:style style:name="P24" style:family="paragraph" style:parent-style-name="Contents_20_2">
       <style:paragraph-properties>
         <style:tab-stops>
           <style:tab-stop style:position="5.7681in" style:type="right" style:leader-style="dotted" style:leader-text="."/>
         </style:tab-stops>
       </style:paragraph-properties>
     </style:style>
-    <style:style style:name="P24" style:family="paragraph" style:parent-style-name="Contents_20_1">
+    <style:style style:name="P25" style:family="paragraph" style:parent-style-name="Contents_20_1">
       <style:paragraph-properties>
         <style:tab-stops>
           <style:tab-stop style:position="5.7681in" style:type="right" style:leader-style="dotted" style:leader-text="."/>
         </style:tab-stops>
       </style:paragraph-properties>
     </style:style>
-    <style:style style:name="P25" style:family="paragraph" style:parent-style-name="Heading_20_1_20_-_20_Numbered" style:list-style-name="WWNum21">
+    <style:style style:name="P26" style:family="paragraph" style:parent-style-name="Heading_20_2_20_-_20_Numbered">
       <style:paragraph-properties fo:text-align="start" style:justify-single-word="false"/>
     </style:style>
-    <style:style style:name="P26" style:family="paragraph" style:parent-style-name="Heading_20_1_20_-_20_Numbered" style:list-style-name="WWNum21">
-      <style:paragraph-properties fo:text-align="start" style:justify-single-word="false" fo:break-before="page"/>
-    </style:style>
-    <style:style style:name="P27" style:family="paragraph" style:parent-style-name="Heading_20_2_20_-_20_Numbered" style:list-style-name="WWNum5">
-      <style:paragraph-properties fo:text-align="start" style:justify-single-word="false"/>
-    </style:style>
-    <style:style style:name="P28" style:family="paragraph" style:parent-style-name="Heading_20_2_20_-_20_Numbered">
-      <style:paragraph-properties fo:text-align="start" style:justify-single-word="false"/>
-    </style:style>
-    <style:style style:name="P29" style:family="paragraph" style:parent-style-name="Heading_20_2_20_-_20_Numbered">
+    <style:style style:name="P27" style:family="paragraph" style:parent-style-name="Heading_20_2_20_-_20_Numbered">
       <style:paragraph-properties fo:text-align="start" style:justify-single-word="false">
         <style:tab-stops/>
       </style:paragraph-properties>
       <style:text-properties style:font-name="Times New Roman" fo:font-size="12pt" style:font-name-asian="Times New Roman" style:font-size-asian="12pt" style:font-size-complex="12pt"/>
     </style:style>
-    <style:style style:name="P30" style:family="paragraph" style:parent-style-name="Heading_20_2_20_-_20_Numbered" style:list-style-name="WWNum5">
-      <style:paragraph-properties fo:text-align="start" style:justify-single-word="false" fo:break-before="page"/>
-    </style:style>
-    <style:style style:name="P31" style:family="paragraph" style:parent-style-name="Heading_20_2_20_-_20_Numbered" style:list-style-name="WWNum21">
+    <style:style style:name="P28" style:family="paragraph" style:parent-style-name="Standard" style:list-style-name="WWNum21">
+      <style:paragraph-properties fo:margin-left="0.0209in" fo:margin-right="0in" fo:text-align="start" style:justify-single-word="false" fo:text-indent="-0.0102in" style:auto-text-indent="false">
+        <style:tab-stops/>
+      </style:paragraph-properties>
+      <style:text-properties style:font-name="Times New Roman" fo:font-size="12pt" style:font-name-asian="Times New Roman" style:font-size-asian="12pt" style:font-size-complex="12pt"/>
+    </style:style>
+    <style:style style:name="P29" style:family="paragraph" style:parent-style-name="Title" style:master-page-name="Standard">
+      <style:paragraph-properties fo:text-align="center" style:justify-single-word="false" style:page-number="auto"/>
+      <style:text-properties fo:language="sv" fo:country="SE"/>
+    </style:style>
+    <style:style style:name="P30" style:family="paragraph" style:parent-style-name="Text_20_body">
+      <style:paragraph-properties fo:text-align="start" style:justify-single-word="false"/>
+    </style:style>
+    <style:style style:name="P31" style:family="paragraph" style:parent-style-name="Text_20_body">
       <style:paragraph-properties fo:margin-left="0.0102in" fo:margin-right="0in" fo:text-align="start" style:justify-single-word="false" fo:text-indent="0in" style:auto-text-indent="false">
         <style:tab-stops/>
       </style:paragraph-properties>
       <style:text-properties style:font-name="Times New Roman" fo:font-size="12pt" style:font-name-asian="Times New Roman" style:font-size-asian="12pt" style:font-size-complex="12pt"/>
     </style:style>
-    <style:style style:name="P32" style:family="paragraph" style:parent-style-name="Title" style:master-page-name="Standard">
-      <style:paragraph-properties fo:text-align="center" style:justify-single-word="false" style:page-number="auto"/>
-      <style:text-properties fo:language="sv" fo:country="SE"/>
+    <style:style style:name="P32" style:family="paragraph" style:parent-style-name="Heading_20_1">
+      <style:paragraph-properties fo:text-align="center" style:justify-single-word="false"/>
     </style:style>
     <style:style style:name="P33" style:family="paragraph" style:parent-style-name="Heading_20_1">
-      <style:paragraph-properties fo:text-align="center" style:justify-single-word="false"/>
+      <style:paragraph-properties fo:break-before="page"/>
     </style:style>
     <style:style style:name="P34" style:family="paragraph" style:parent-style-name="Heading_20_1">
-      <style:paragraph-properties fo:break-before="page"/>
+      <style:paragraph-properties fo:text-align="center" style:justify-single-word="false" fo:break-before="page"/>
     </style:style>
     <style:style style:name="P35" style:family="paragraph" style:parent-style-name="Heading_20_1">
-      <style:paragraph-properties fo:text-align="center" style:justify-single-word="false" fo:break-before="page"/>
-    </style:style>
-    <style:style style:name="P36" style:family="paragraph" style:parent-style-name="Heading_20_1">
       <style:paragraph-properties fo:break-before="page"/>
       <style:text-properties fo:font-weight="bold" style:font-weight-asian="bold"/>
     </style:style>
-    <style:style style:name="P37" style:family="paragraph" style:parent-style-name="Standard" style:list-style-name="WWNum21">
-      <style:paragraph-properties fo:margin-left="0.0209in" fo:margin-right="0in" fo:text-align="start" style:justify-single-word="false" fo:text-indent="-0.0102in" style:auto-text-indent="false">
+    <style:style style:name="P36" style:family="paragraph" style:parent-style-name="Heading_20_1_20_-_20_Numbered" style:list-style-name="WWNum21">
+      <style:paragraph-properties fo:text-align="start" style:justify-single-word="false"/>
+    </style:style>
+    <style:style style:name="P37" style:family="paragraph" style:parent-style-name="Heading_20_1_20_-_20_Numbered" style:list-style-name="WWNum21">
+      <style:paragraph-properties fo:text-align="start" style:justify-single-word="false" fo:break-before="page"/>
+    </style:style>
+    <style:style style:name="P38" style:family="paragraph" style:parent-style-name="Heading_20_2_20_-_20_Numbered">
+      <style:paragraph-properties fo:text-align="start" style:justify-single-word="false"/>
+    </style:style>
+    <style:style style:name="P39" style:family="paragraph" style:parent-style-name="Heading_20_2_20_-_20_Numbered" style:list-style-name="WWNum5">
+      <style:paragraph-properties fo:text-align="start" style:justify-single-word="false"/>
+    </style:style>
+    <style:style style:name="P40" style:family="paragraph" style:parent-style-name="Heading_20_2_20_-_20_Numbered" style:list-style-name="WWNum5">
+      <style:paragraph-properties fo:text-align="start" style:justify-single-word="false" fo:break-before="page"/>
+    </style:style>
+    <style:style style:name="P41" style:family="paragraph" style:parent-style-name="Heading_20_2_20_-_20_Numbered" style:list-style-name="WWNum21">
+      <style:paragraph-properties fo:margin-left="0.0102in" fo:margin-right="0in" fo:text-align="start" style:justify-single-word="false" fo:text-indent="0in" style:auto-text-indent="false">
         <style:tab-stops/>
       </style:paragraph-properties>
       <style:text-properties style:font-name="Times New Roman" fo:font-size="12pt" style:font-name-asian="Times New Roman" style:font-size-asian="12pt" style:font-size-complex="12pt"/>
-    </style:style>
-    <style:style style:name="P38" style:family="paragraph">
-      <style:paragraph-properties fo:text-align="center"/>
-      <style:text-properties fo:font-size="18pt"/>
     </style:style>
     <style:style style:name="T1" style:family="text">
       <style:text-properties style:font-name="Times New Roman"/>
@@ -455,17 +472,17 @@
         <text:sequence-decl text:display-outline-level="0" text:name="Text"/>
         <text:sequence-decl text:display-outline-level="0" text:name="Drawing"/>
       </text:sequence-decls>
-      <draw:frame text:anchor-type="page" text:anchor-page-number="1" draw:z-index="9" draw:name="Picture 1" draw:style-name="gr1" draw:text-style-name="P38" svg:width="0.3933in" svg:height="0.3878in" svg:x="0in" svg:y="0in">
+      <draw:frame text:anchor-type="page" text:anchor-page-number="1" draw:z-index="9" draw:name="Picture 1" draw:style-name="gr1" draw:text-style-name="P1" svg:width="0.3933in" svg:height="0.3878in" svg:x="0in" svg:y="0in">
         <draw:image xlink:href="Pictures/1000000000000098000000985B3A2109.jpg" xlink:type="simple" xlink:show="embed" xlink:actuate="onLoad">
           <text:p/>
         </draw:image>
       </draw:frame>
-      <text:p text:style-name="P32"/>
-      <text:p text:style-name="P18"/>
-      <text:p text:style-name="P18">Test Report Document-Phase 0</text:p>
-      <text:p text:style-name="P19">Company 10</text:p>
-      <text:p text:style-name="P9">Vamsi Krishna Seshabhattaru</text:p>
-      <text:p text:style-name="P9">Version 1.0</text:p>
+      <text:p text:style-name="P29"/>
+      <text:p text:style-name="P19"/>
+      <text:p text:style-name="P19">Test Report Document-Phase 0</text:p>
+      <text:p text:style-name="P20">Company 10</text:p>
+      <text:p text:style-name="P7">Vamsi Krishna Seshabhattaru</text:p>
+      <text:p text:style-name="P7">Version 1.0</text:p>
       <text:p text:style-name="Standard"/>
       <text:p text:style-name="Standard"/>
       <text:p text:style-name="Standard"/>
@@ -482,7 +499,7 @@
       <text:p text:style-name="Standard"/>
       <text:p text:style-name="Standard"/>
       <text:p text:style-name="Standard"/>
-      <text:h text:style-name="P33" text:outline-level="1">Status</text:h>
+      <text:h text:style-name="P32" text:outline-level="1">Status</text:h>
       <table:table table:name="Table1" table:style-name="Table1">
         <table:table-column table:style-name="Table1.A"/>
         <table:table-column table:style-name="Table1.B"/>
@@ -503,19 +520,19 @@
             <text:p text:style-name="Standard">Approved</text:p>
           </table:table-cell>
           <table:table-cell table:style-name="Table1.A1" office:value-type="string">
-            <text:p text:style-name="P10">Sebastian Rehnby (PM)</text:p>
+            <text:p text:style-name="P8">Sebastian Rehnby (PM)</text:p>
           </table:table-cell>
           <table:table-cell table:style-name="Table1.A1" office:value-type="string">
             <text:p text:style-name="Standard"/>
           </table:table-cell>
         </table:table-row>
       </table:table>
-      <text:h text:style-name="P35" text:outline-level="1">Project identity</text:h>
-      <text:p text:style-name="P9"/>
-      <text:p text:style-name="P9">Company 10, 2010</text:p>
-      <text:p text:style-name="P9">Chalmers University of Technology, MPSEN</text:p>
-      <text:p text:style-name="P9"/>
-      <text:p text:style-name="P9"/>
+      <text:h text:style-name="P34" text:outline-level="1">Project identity</text:h>
+      <text:p text:style-name="P7"/>
+      <text:p text:style-name="P7">Company 10, 2010</text:p>
+      <text:p text:style-name="P7">Chalmers University of Technology, MPSEN</text:p>
+      <text:p text:style-name="P7"/>
+      <text:p text:style-name="P7"/>
       <table:table table:name="Table2" table:style-name="Table2">
         <table:table-column table:style-name="Table2.A"/>
         <table:table-column table:style-name="Table2.B"/>
@@ -523,30 +540,30 @@
         <table:table-column table:style-name="Table2.D"/>
         <table:table-row table:style-name="Table2.1">
           <table:table-cell table:style-name="Table2.A1" office:value-type="string">
-            <text:p text:style-name="P12">Name</text:p>
+            <text:p text:style-name="P10">Name</text:p>
           </table:table-cell>
           <table:table-cell table:style-name="Table2.A1" office:value-type="string">
-            <text:p text:style-name="P12">Responsibility</text:p>
+            <text:p text:style-name="P10">Responsibility</text:p>
           </table:table-cell>
           <table:table-cell table:style-name="Table2.A1" office:value-type="string">
-            <text:p text:style-name="P12">Phone</text:p>
+            <text:p text:style-name="P10">Phone</text:p>
           </table:table-cell>
           <table:table-cell table:style-name="Table2.A1" office:value-type="string">
-            <text:p text:style-name="P12">E-mail</text:p>
+            <text:p text:style-name="P10">E-mail</text:p>
           </table:table-cell>
         </table:table-row>
         <table:table-row table:style-name="Table2.1">
           <table:table-cell table:style-name="Table2.A1" office:value-type="string">
-            <text:p text:style-name="P11">Martin Ruzicka</text:p>
+            <text:p text:style-name="P9">Martin Ruzicka</text:p>
           </table:table-cell>
           <table:table-cell table:style-name="Table2.A1" office:value-type="string">
-            <text:p text:style-name="P11">Software Architect</text:p>
+            <text:p text:style-name="P9">Software Architect</text:p>
           </table:table-cell>
           <table:table-cell table:style-name="Table2.A1" office:value-type="string">
-            <text:p text:style-name="P11">070 219 20 81</text:p>
+            <text:p text:style-name="P9">070 219 20 81</text:p>
           </table:table-cell>
           <table:table-cell table:style-name="Table2.A1" office:value-type="string">
-            <text:p text:style-name="P9">
+            <text:p text:style-name="P7">
               <text:a xlink:type="simple" xlink:href="mailto:ruzicka@student.chalmers.se">
                 <text:span text:style-name="T4">ruzicka@student.chalmers.se</text:span>
               </text:a>
@@ -555,16 +572,16 @@
         </table:table-row>
         <table:table-row table:style-name="Table2.1">
           <table:table-cell table:style-name="Table2.A1" office:value-type="string">
-            <text:p text:style-name="P11">Jonas Mattsson</text:p>
+            <text:p text:style-name="P9">Jonas Mattsson</text:p>
           </table:table-cell>
           <table:table-cell table:style-name="Table2.A1" office:value-type="string">
-            <text:p text:style-name="P11">Database Designer</text:p>
+            <text:p text:style-name="P9">Database Designer</text:p>
           </table:table-cell>
           <table:table-cell table:style-name="Table2.A1" office:value-type="string">
-            <text:p text:style-name="P11">070 58 18 095</text:p>
+            <text:p text:style-name="P9">070 58 18 095</text:p>
           </table:table-cell>
           <table:table-cell table:style-name="Table2.A1" office:value-type="string">
-            <text:p text:style-name="P9">
+            <text:p text:style-name="P7">
               <text:a xlink:type="simple" xlink:href="mailto:emattsso@student.chalmers.se">
                 <text:span text:style-name="T4">emattsso@student.chalmers.se</text:span>
               </text:a>
@@ -573,16 +590,16 @@
         </table:table-row>
         <table:table-row table:style-name="Table2.1">
           <table:table-cell table:style-name="Table2.A1" office:value-type="string">
-            <text:p text:style-name="P11">Hans Sanell</text:p>
+            <text:p text:style-name="P9">Hans Sanell</text:p>
           </table:table-cell>
           <table:table-cell table:style-name="Table2.A1" office:value-type="string">
-            <text:p text:style-name="P11">Software Architect</text:p>
+            <text:p text:style-name="P9">Software Architect</text:p>
           </table:table-cell>
           <table:table-cell table:style-name="Table2.A1" office:value-type="string">
-            <text:p text:style-name="P11">073 53 55 210</text:p>
+            <text:p text:style-name="P9">073 53 55 210</text:p>
           </table:table-cell>
           <table:table-cell table:style-name="Table2.A1" office:value-type="string">
-            <text:p text:style-name="P9">
+            <text:p text:style-name="P7">
               <text:a xlink:type="simple" xlink:href="mailto:hansn@student.chalmers.se">
                 <text:span text:style-name="T4">hansn@student.chalmers.se</text:span>
               </text:a>
@@ -591,30 +608,30 @@
         </table:table-row>
         <table:table-row table:style-name="Table2.1">
           <table:table-cell table:style-name="Table2.A1" office:value-type="string">
-            <text:p text:style-name="P11">Sebastian Rehnby</text:p>
+            <text:p text:style-name="P9">Sebastian Rehnby</text:p>
           </table:table-cell>
           <table:table-cell table:style-name="Table2.A1" office:value-type="string">
-            <text:p text:style-name="P11">Project Manager</text:p>
+            <text:p text:style-name="P9">Project Manager</text:p>
           </table:table-cell>
           <table:table-cell table:style-name="Table2.A1" office:value-type="string">
-            <text:p text:style-name="P11">0735 080 850</text:p>
+            <text:p text:style-name="P9">0735 080 850</text:p>
           </table:table-cell>
           <table:table-cell table:style-name="Table2.A1" office:value-type="string">
-            <text:p text:style-name="P11"/>
+            <text:p text:style-name="P9"/>
           </table:table-cell>
         </table:table-row>
         <table:table-row table:style-name="Table2.1">
           <table:table-cell table:style-name="Table2.A1" office:value-type="string">
-            <text:p text:style-name="P11">Vamsi Seshabhattaru</text:p>
+            <text:p text:style-name="P9">Vamsi Seshabhattaru</text:p>
           </table:table-cell>
           <table:table-cell table:style-name="Table2.A1" office:value-type="string">
-            <text:p text:style-name="P11">Quality Manager</text:p>
+            <text:p text:style-name="P9">Quality Manager</text:p>
           </table:table-cell>
           <table:table-cell table:style-name="Table2.A1" office:value-type="string">
-            <text:p text:style-name="P11">0739 190 703</text:p>
+            <text:p text:style-name="P9">0739 190 703</text:p>
           </table:table-cell>
           <table:table-cell table:style-name="Table2.A1" office:value-type="string">
-            <text:p text:style-name="P9">
+            <text:p text:style-name="P7">
               <text:a xlink:type="simple" xlink:href="mailto:vamsi@student.chalmers.se">
                 <text:span text:style-name="T4">vamsi@student.chalmers.se</text:span>
               </text:a>
@@ -623,16 +640,16 @@
         </table:table-row>
         <table:table-row table:style-name="Table2.1">
           <table:table-cell table:style-name="Table2.A1" office:value-type="string">
-            <text:p text:style-name="P11">Henrik Schulze Nilsson</text:p>
+            <text:p text:style-name="P9">Henrik Schulze Nilsson</text:p>
           </table:table-cell>
           <table:table-cell table:style-name="Table2.A1" office:value-type="string">
-            <text:p text:style-name="P11">Graphical Designer</text:p>
+            <text:p text:style-name="P9">Graphical Designer</text:p>
           </table:table-cell>
           <table:table-cell table:style-name="Table2.A1" office:value-type="string">
-            <text:p text:style-name="P11">0733 643 501</text:p>
+            <text:p text:style-name="P9">0733 643 501</text:p>
           </table:table-cell>
           <table:table-cell table:style-name="Table2.A1" office:value-type="string">
-            <text:p text:style-name="P9">
+            <text:p text:style-name="P7">
               <text:a xlink:type="simple" xlink:href="mailto:henrnil@student.chalmers.se">
                 <text:span text:style-name="T4">henrnil@student.chalmers.se</text:span>
               </text:a>
@@ -640,28 +657,28 @@
           </table:table-cell>
         </table:table-row>
       </table:table>
-      <text:p text:style-name="P9"/>
-      <text:p text:style-name="P9">
+      <text:p text:style-name="P7"/>
+      <text:p text:style-name="P7">
         <text:a xlink:type="simple" xlink:href="mailto:suit-group-10@googlegroups.com">suit-group-10@googlegroups.com</text:a>
       </text:p>
-      <text:p text:style-name="P9"/>
-      <text:p text:style-name="P9"/>
-      <text:p text:style-name="P9"/>
-      <text:p text:style-name="P9"/>
-      <text:p text:style-name="P9">
+      <text:p text:style-name="P7"/>
+      <text:p text:style-name="P7"/>
+      <text:p text:style-name="P7"/>
+      <text:p text:style-name="P7"/>
+      <text:p text:style-name="P7">
         <text:span text:style-name="T3">Client:</text:span>
          Central Operative &amp; Independent Retailers Acquirer, 9 Downing St, Westminster, London SW1A, UK
       </text:p>
-      <text:p text:style-name="P9">
+      <text:p text:style-name="P7">
         <text:span text:style-name="T3">Client Contact: </text:span>
         Peter Arch, +44 333 757589, 
         <text:a xlink:type="simple" xlink:href="mailto:peter.arch@coira.com">peter.arch@coira.com</text:a>
       </text:p>
-      <text:p text:style-name="P9">
+      <text:p text:style-name="P7">
         <text:span text:style-name="T3">Supervisor:</text:span>
          Per Zaring
       </text:p>
-      <text:h text:style-name="P34" text:outline-level="1">Content</text:h>
+      <text:h text:style-name="P33" text:outline-level="1">Content</text:h>
       <text:table-of-content text:style-name="Sect1" text:protected="true" text:name="Table of Contents1">
         <text:table-of-content-source text:outline-level="10" text:use-outline-level="false" text:use-index-marks="false" text:use-index-source-styles="true">
           <text:index-title-template text:style-name="Contents_20_Heading"/>
@@ -736,59 +753,59 @@
           </text:index-source-styles>
         </text:table-of-content-source>
         <text:index-body>
-          <text:p text:style-name="P24">
+          <text:p text:style-name="P25">
             1.Introduction
             <text:tab/>
             5
           </text:p>
-          <text:p text:style-name="P24">
+          <text:p text:style-name="P25">
             2.Unit Testing
             <text:tab/>
             5
           </text:p>
-          <text:p text:style-name="P23">
+          <text:p text:style-name="P24">
             2.1 MUW
             <text:tab/>
             5
           </text:p>
-          <text:p text:style-name="P23">
+          <text:p text:style-name="P24">
             Additional Comments :
             <text:tab/>
             6
           </text:p>
-          <text:p text:style-name="P23">
+          <text:p text:style-name="P24">
             2.2 PUW
             <text:tab/>
             7
           </text:p>
-          <text:p text:style-name="P23">
+          <text:p text:style-name="P24">
             Additional Comments:
             <text:tab/>
             7
           </text:p>
-          <text:p text:style-name="P23">
+          <text:p text:style-name="P24">
             2.3 LUW
             <text:tab/>
             8
           </text:p>
-          <text:p text:style-name="P23">
+          <text:p text:style-name="P24">
             Additional Comments:
             <text:tab/>
             8
           </text:p>
-          <text:p text:style-name="P24">
+          <text:p text:style-name="P25">
             3.Integration Testing
             <text:tab/>
             9
           </text:p>
-          <text:p text:style-name="P23">
+          <text:p text:style-name="P24">
             Additional Comments:
             <text:tab/>
             9
           </text:p>
         </text:index-body>
       </text:table-of-content>
-      <text:h text:style-name="P36" text:outline-level="1">Document History</text:h>
+      <text:h text:style-name="P35" text:outline-level="1">Document History</text:h>
       <text:p text:style-name="Standard"/>
       <table:table table:name="Table3" table:style-name="Table3">
         <table:table-column table:style-name="Table3.A"/>
@@ -798,136 +815,136 @@
         <table:table-column table:style-name="Table3.E"/>
         <table:table-row table:style-name="Table3.1">
           <table:table-cell table:style-name="Table3.A1" office:value-type="string">
-            <text:p text:style-name="P15">Version</text:p>
+            <text:p text:style-name="P16">Version</text:p>
           </table:table-cell>
           <table:table-cell table:style-name="Table3.A1" office:value-type="string">
-            <text:p text:style-name="P15">Date</text:p>
+            <text:p text:style-name="P16">Date</text:p>
           </table:table-cell>
           <table:table-cell table:style-name="Table3.A1" office:value-type="string">
-            <text:p text:style-name="P15">Changes</text:p>
+            <text:p text:style-name="P16">Changes</text:p>
           </table:table-cell>
           <table:table-cell table:style-name="Table3.A1" office:value-type="string">
-            <text:p text:style-name="P15">Responsible</text:p>
+            <text:p text:style-name="P16">Responsible</text:p>
           </table:table-cell>
           <table:table-cell table:style-name="Table3.A1" office:value-type="string">
-            <text:p text:style-name="P15">Approved</text:p>
+            <text:p text:style-name="P16">Approved</text:p>
           </table:table-cell>
         </table:table-row>
         <table:table-row table:style-name="Table3.1">
           <table:table-cell table:style-name="Table3.A2" office:value-type="float" office:value="1">
-            <text:p text:style-name="P14">1</text:p>
+            <text:p text:style-name="P15">1</text:p>
           </table:table-cell>
           <table:table-cell table:style-name="Table3.B2" office:value-type="date" office:date-value="2010-02-22">
-            <text:p text:style-name="P14">02/22/10</text:p>
+            <text:p text:style-name="P15">02/22/10</text:p>
           </table:table-cell>
           <table:table-cell table:style-name="Table3.A1" office:value-type="string">
-            <text:p text:style-name="P14">First version </text:p>
+            <text:p text:style-name="P15">First version </text:p>
           </table:table-cell>
           <table:table-cell table:style-name="Table3.A1" office:value-type="string">
-            <text:p text:style-name="P14">VS</text:p>
+            <text:p text:style-name="P15">VS</text:p>
           </table:table-cell>
           <table:table-cell table:style-name="Table3.A1" office:value-type="string">
-            <text:p text:style-name="P14">SR</text:p>
+            <text:p text:style-name="P15">SR</text:p>
           </table:table-cell>
         </table:table-row>
         <table:table-row table:style-name="Table3.1">
           <table:table-cell table:style-name="Table3.A1" office:value-type="string">
-            <text:p text:style-name="P14"/>
+            <text:p text:style-name="P15"/>
           </table:table-cell>
           <table:table-cell table:style-name="Table3.A1" office:value-type="string">
-            <text:p text:style-name="P14"/>
+            <text:p text:style-name="P15"/>
           </table:table-cell>
           <table:table-cell table:style-name="Table3.A1" office:value-type="string">
-            <text:p text:style-name="P14"/>
+            <text:p text:style-name="P15"/>
           </table:table-cell>
           <table:table-cell table:style-name="Table3.A1" office:value-type="string">
-            <text:p text:style-name="P14"/>
+            <text:p text:style-name="P15"/>
           </table:table-cell>
           <table:table-cell table:style-name="Table3.A1" office:value-type="string">
-            <text:p text:style-name="P14"/>
+            <text:p text:style-name="P15"/>
           </table:table-cell>
         </table:table-row>
         <table:table-row table:style-name="Table3.1">
           <table:table-cell table:style-name="Table3.A1" office:value-type="string">
-            <text:p text:style-name="P14"/>
+            <text:p text:style-name="P15"/>
           </table:table-cell>
           <table:table-cell table:style-name="Table3.A1" office:value-type="string">
-            <text:p text:style-name="P14"/>
+            <text:p text:style-name="P15"/>
           </table:table-cell>
           <table:table-cell table:style-name="Table3.A1" office:value-type="string">
-            <text:p text:style-name="P14"/>
+            <text:p text:style-name="P15"/>
           </table:table-cell>
           <table:table-cell table:style-name="Table3.A1" office:value-type="string">
-            <text:p text:style-name="P14"/>
+            <text:p text:style-name="P15"/>
           </table:table-cell>
           <table:table-cell table:style-name="Table3.A1" office:value-type="string">
-            <text:p text:style-name="P14"/>
+            <text:p text:style-name="P15"/>
           </table:table-cell>
         </table:table-row>
         <table:table-row table:style-name="Table3.1">
           <table:table-cell table:style-name="Table3.A1" office:value-type="string">
-            <text:p text:style-name="P14"/>
+            <text:p text:style-name="P15"/>
           </table:table-cell>
           <table:table-cell table:style-name="Table3.A1" office:value-type="string">
-            <text:p text:style-name="P14"/>
+            <text:p text:style-name="P15"/>
           </table:table-cell>
           <table:table-cell table:style-name="Table3.A1" office:value-type="string">
-            <text:p text:style-name="P14"/>
+            <text:p text:style-name="P15"/>
           </table:table-cell>
           <table:table-cell table:style-name="Table3.A1" office:value-type="string">
-            <text:p text:style-name="P14"/>
+            <text:p text:style-name="P15"/>
           </table:table-cell>
           <table:table-cell table:style-name="Table3.A1" office:value-type="string">
-            <text:p text:style-name="P14"/>
+            <text:p text:style-name="P15"/>
           </table:table-cell>
         </table:table-row>
         <table:table-row table:style-name="Table3.1">
           <table:table-cell table:style-name="Table3.A1" office:value-type="string">
-            <text:p text:style-name="P14"/>
+            <text:p text:style-name="P15"/>
           </table:table-cell>
           <table:table-cell table:style-name="Table3.A1" office:value-type="string">
-            <text:p text:style-name="P14"/>
+            <text:p text:style-name="P15"/>
           </table:table-cell>
           <table:table-cell table:style-name="Table3.A1" office:value-type="string">
-            <text:p text:style-name="P14"/>
+            <text:p text:style-name="P15"/>
           </table:table-cell>
           <table:table-cell table:style-name="Table3.A1" office:value-type="string">
-            <text:p text:style-name="P14"/>
+            <text:p text:style-name="P15"/>
           </table:table-cell>
           <table:table-cell table:style-name="Table3.A1" office:value-type="string">
-            <text:p text:style-name="P14"/>
+            <text:p text:style-name="P15"/>
           </table:table-cell>
         </table:table-row>
         <table:table-row table:style-name="Table3.1">
           <table:table-cell table:style-name="Table3.A1" office:value-type="string">
-            <text:p text:style-name="P14"/>
+            <text:p text:style-name="P15"/>
           </table:table-cell>
           <table:table-cell table:style-name="Table3.A1" office:value-type="string">
-            <text:p text:style-name="P14"/>
+            <text:p text:style-name="P15"/>
           </table:table-cell>
           <table:table-cell table:style-name="Table3.A1" office:value-type="string">
-            <text:p text:style-name="P14"/>
+            <text:p text:style-name="P15"/>
           </table:table-cell>
           <table:table-cell table:style-name="Table3.A1" office:value-type="string">
-            <text:p text:style-name="P14"/>
+            <text:p text:style-name="P15"/>
           </table:table-cell>
           <table:table-cell table:style-name="Table3.A1" office:value-type="string">
-            <text:p text:style-name="P14"/>
+            <text:p text:style-name="P15"/>
           </table:table-cell>
         </table:table-row>
       </table:table>
       <text:p text:style-name="Standard"/>
       <text:p text:style-name="Standard"/>
-      <text:list xml:id="list35665505" text:style-name="WWNum21">
+      <text:list xml:id="list43256448" text:style-name="WWNum21">
         <text:list-item>
-          <text:h text:style-name="P26" text:outline-level="1">
+          <text:p text:style-name="P37">
             <text:bookmark-start text:name="_Toc127245702"/>
             Introduction
             <text:bookmark-end text:name="_Toc127245702"/>
-          </text:h>
+          </text:p>
         </text:list-item>
       </text:list>
-      <text:p text:style-name="P22">
+      <text:p text:style-name="P23">
         <text:span text:style-name="T2">
           This document describes the testing and the test reporting for the implementation done in Phase 0 in the Unlimited Well (UW) system being developed by 
           <text:s/>
@@ -935,32 +952,32 @@
         </text:span>
         <text:span text:style-name="T2">.</text:span>
       </text:p>
-      <text:list xml:id="list35675286" text:continue-numbering="true" text:style-name="WWNum21">
+      <text:list xml:id="list43308121" text:continue-numbering="true" text:style-name="WWNum21">
         <text:list-item>
-          <text:h text:style-name="P25" text:outline-level="1">
+          <text:p text:style-name="P36">
             <text:bookmark-start text:name="_Toc127245727"/>
             U
             <text:bookmark-end text:name="_Toc127245727"/>
             nit Testing
-          </text:h>
+          </text:p>
         </text:list-item>
       </text:list>
-      <text:p text:style-name="P13">
+      <text:p text:style-name="P11">
         <text:s/>
         In this phase, each sub-system would be tested for its functional features. i.e, MUW, PUW and LUW would be tested individually. The following sections are test results for testing of individual sub-systems for Phase 0.
       </text:p>
-      <text:list xml:id="list35666047" text:style-name="WWNum5">
+      <text:list xml:id="list43275668" text:style-name="WWNum5">
         <text:list-item>
           <text:list>
             <text:list-header>
-              <text:h text:style-name="P27" text:outline-level="2">
+              <text:p text:style-name="P39">
                 2.1
                 <text:tab/>
                 <text:bookmark-start text:name="_Toc127245728"/>
                 M
                 <text:bookmark-end text:name="_Toc127245728"/>
                 UW
-              </text:h>
+              </text:p>
             </text:list-header>
           </text:list>
         </text:list-item>
@@ -974,177 +991,177 @@
         <table:table-column table:style-name="Table5.F"/>
         <table:table-row>
           <table:table-cell table:style-name="Table5.A1" office:value-type="string">
-            <text:p text:style-name="P7">Req Num</text:p>
+            <text:p text:style-name="P13">Req Num</text:p>
           </table:table-cell>
           <table:table-cell table:style-name="Table5.A1" office:value-type="string">
-            <text:p text:style-name="P7">Test Case Num </text:p>
+            <text:p text:style-name="P13">Test Case Num </text:p>
           </table:table-cell>
           <table:table-cell table:style-name="Table5.A1" office:value-type="string">
-            <text:p text:style-name="P7">Phase</text:p>
+            <text:p text:style-name="P13">Phase</text:p>
           </table:table-cell>
           <table:table-cell table:style-name="Table5.A1" office:value-type="string">
-            <text:p text:style-name="P7">Test Description </text:p>
+            <text:p text:style-name="P13">Test Description </text:p>
           </table:table-cell>
           <table:table-cell table:style-name="Table5.A1" office:value-type="string">
-            <text:p text:style-name="P7">PASS/FAIL </text:p>
+            <text:p text:style-name="P13">PASS/FAIL </text:p>
           </table:table-cell>
           <table:table-cell table:style-name="Table5.F1" office:value-type="string">
-            <text:p text:style-name="P7">Remarks</text:p>
+            <text:p text:style-name="P13">Remarks</text:p>
           </table:table-cell>
         </table:table-row>
         <table:table-row>
           <table:table-cell table:style-name="Table5.A2" office:value-type="string">
-            <text:p text:style-name="P16">NF1.1</text:p>
-          </table:table-cell>
-          <table:table-cell table:style-name="Table5.A2" office:value-type="string">
-            <text:p text:style-name="P6">1</text:p>
-          </table:table-cell>
-          <table:table-cell table:style-name="Table5.A2" office:value-type="string">
-            <text:p text:style-name="P6">P0</text:p>
-          </table:table-cell>
-          <table:table-cell table:style-name="Table5.A2" office:value-type="string">
-            <text:p text:style-name="P16">Is Web portal working in Windows</text:p>
-          </table:table-cell>
-          <table:table-cell table:style-name="Table5.A2" office:value-type="string">
-            <text:p text:style-name="P6"/>
+            <text:p text:style-name="P17">NF1.1</text:p>
+          </table:table-cell>
+          <table:table-cell table:style-name="Table5.A2" office:value-type="string">
+            <text:p text:style-name="P12">1</text:p>
+          </table:table-cell>
+          <table:table-cell table:style-name="Table5.A2" office:value-type="string">
+            <text:p text:style-name="P12">P0</text:p>
+          </table:table-cell>
+          <table:table-cell table:style-name="Table5.A2" office:value-type="string">
+            <text:p text:style-name="P17">Is Web portal working in Windows</text:p>
+          </table:table-cell>
+          <table:table-cell table:style-name="Table5.A2" office:value-type="string">
+            <text:p text:style-name="P12">PASS</text:p>
           </table:table-cell>
           <table:table-cell table:style-name="Table5.F2" office:value-type="string">
-            <text:p text:style-name="P6"/>
+            <text:p text:style-name="P12"/>
           </table:table-cell>
         </table:table-row>
         <table:table-row>
           <table:table-cell table:style-name="Table5.A2" office:value-type="string">
-            <text:p text:style-name="P16">NF1.1</text:p>
-          </table:table-cell>
-          <table:table-cell table:style-name="Table5.A2" office:value-type="string">
-            <text:p text:style-name="P6">2</text:p>
-          </table:table-cell>
-          <table:table-cell table:style-name="Table5.A2" office:value-type="string">
-            <text:p text:style-name="P6">P0</text:p>
-          </table:table-cell>
-          <table:table-cell table:style-name="Table5.A2" office:value-type="string">
-            <text:p text:style-name="P16">Is Web portal working in Linux</text:p>
-          </table:table-cell>
-          <table:table-cell table:style-name="Table5.A2" office:value-type="string">
-            <text:p text:style-name="P6"/>
+            <text:p text:style-name="P17">NF1.1</text:p>
+          </table:table-cell>
+          <table:table-cell table:style-name="Table5.A2" office:value-type="string">
+            <text:p text:style-name="P12">2</text:p>
+          </table:table-cell>
+          <table:table-cell table:style-name="Table5.A2" office:value-type="string">
+            <text:p text:style-name="P12">P0</text:p>
+          </table:table-cell>
+          <table:table-cell table:style-name="Table5.A2" office:value-type="string">
+            <text:p text:style-name="P17">Is Web portal working in Linux</text:p>
+          </table:table-cell>
+          <table:table-cell table:style-name="Table5.A2" office:value-type="string">
+            <text:p text:style-name="P12">PASS</text:p>
           </table:table-cell>
           <table:table-cell table:style-name="Table5.F2" office:value-type="string">
-            <text:p text:style-name="P6"/>
+            <text:p text:style-name="P12"/>
           </table:table-cell>
         </table:table-row>
         <table:table-row>
           <table:table-cell table:style-name="Table5.A2" office:value-type="string">
-            <text:p text:style-name="P16">NF1.1</text:p>
-          </table:table-cell>
-          <table:table-cell table:style-name="Table5.A2" office:value-type="string">
-            <text:p text:style-name="P6">3</text:p>
-          </table:table-cell>
-          <table:table-cell table:style-name="Table5.A2" office:value-type="string">
-            <text:p text:style-name="P6">P0</text:p>
-          </table:table-cell>
-          <table:table-cell table:style-name="Table5.A2" office:value-type="string">
-            <text:p text:style-name="P16">Is Web portal working in Mac</text:p>
-          </table:table-cell>
-          <table:table-cell table:style-name="Table5.A2" office:value-type="string">
-            <text:p text:style-name="P6"/>
+            <text:p text:style-name="P17">NF1.1</text:p>
+          </table:table-cell>
+          <table:table-cell table:style-name="Table5.A2" office:value-type="string">
+            <text:p text:style-name="P12">3</text:p>
+          </table:table-cell>
+          <table:table-cell table:style-name="Table5.A2" office:value-type="string">
+            <text:p text:style-name="P12">P0</text:p>
+          </table:table-cell>
+          <table:table-cell table:style-name="Table5.A2" office:value-type="string">
+            <text:p text:style-name="P17">Is Web portal working in Mac</text:p>
+          </table:table-cell>
+          <table:table-cell table:style-name="Table5.A2" office:value-type="string">
+            <text:p text:style-name="P12">PASS</text:p>
           </table:table-cell>
           <table:table-cell table:style-name="Table5.F2" office:value-type="string">
-            <text:p text:style-name="P6"/>
+            <text:p text:style-name="P12"/>
           </table:table-cell>
         </table:table-row>
         <table:table-row>
           <table:table-cell table:style-name="Table5.A2" office:value-type="string">
-            <text:p text:style-name="P16">NF1.1</text:p>
-          </table:table-cell>
-          <table:table-cell table:style-name="Table5.A2" office:value-type="string">
-            <text:p text:style-name="P6">4</text:p>
-          </table:table-cell>
-          <table:table-cell table:style-name="Table5.A2" office:value-type="string">
-            <text:p text:style-name="P6">P0</text:p>
-          </table:table-cell>
-          <table:table-cell table:style-name="Table5.A2" office:value-type="string">
-            <text:p text:style-name="P16">Is Web portal working in IE browser.</text:p>
-          </table:table-cell>
-          <table:table-cell table:style-name="Table5.A2" office:value-type="string">
-            <text:p text:style-name="P6"/>
+            <text:p text:style-name="P17">NF1.1</text:p>
+          </table:table-cell>
+          <table:table-cell table:style-name="Table5.A2" office:value-type="string">
+            <text:p text:style-name="P12">4</text:p>
+          </table:table-cell>
+          <table:table-cell table:style-name="Table5.A2" office:value-type="string">
+            <text:p text:style-name="P12">P0</text:p>
+          </table:table-cell>
+          <table:table-cell table:style-name="Table5.A2" office:value-type="string">
+            <text:p text:style-name="P17">Is Web portal working in IE browser.</text:p>
+          </table:table-cell>
+          <table:table-cell table:style-name="Table5.A2" office:value-type="string">
+            <text:p text:style-name="P12">PASS</text:p>
           </table:table-cell>
           <table:table-cell table:style-name="Table5.F2" office:value-type="string">
-            <text:p text:style-name="P6"/>
+            <text:p text:style-name="P12"/>
           </table:table-cell>
         </table:table-row>
         <table:table-row>
           <table:table-cell table:style-name="Table5.A2" office:value-type="string">
-            <text:p text:style-name="P16">NF1.1</text:p>
-          </table:table-cell>
-          <table:table-cell table:style-name="Table5.A2" office:value-type="string">
-            <text:p text:style-name="P6">5</text:p>
-          </table:table-cell>
-          <table:table-cell table:style-name="Table5.A2" office:value-type="string">
-            <text:p text:style-name="P6">P0</text:p>
-          </table:table-cell>
-          <table:table-cell table:style-name="Table5.A2" office:value-type="string">
-            <text:p text:style-name="P16">Is Web portal working in Google Chrome</text:p>
-          </table:table-cell>
-          <table:table-cell table:style-name="Table5.A2" office:value-type="string">
-            <text:p text:style-name="P6"/>
+            <text:p text:style-name="P17">NF1.1</text:p>
+          </table:table-cell>
+          <table:table-cell table:style-name="Table5.A2" office:value-type="string">
+            <text:p text:style-name="P12">5</text:p>
+          </table:table-cell>
+          <table:table-cell table:style-name="Table5.A2" office:value-type="string">
+            <text:p text:style-name="P12">P0</text:p>
+          </table:table-cell>
+          <table:table-cell table:style-name="Table5.A2" office:value-type="string">
+            <text:p text:style-name="P17">Is Web portal working in Google Chrome</text:p>
+          </table:table-cell>
+          <table:table-cell table:style-name="Table5.A2" office:value-type="string">
+            <text:p text:style-name="P12">PASS</text:p>
           </table:table-cell>
           <table:table-cell table:style-name="Table5.F2" office:value-type="string">
-            <text:p text:style-name="P6"/>
+            <text:p text:style-name="P12"/>
           </table:table-cell>
         </table:table-row>
         <table:table-row>
           <table:table-cell table:style-name="Table5.A2" office:value-type="string">
-            <text:p text:style-name="P16">NF1.1</text:p>
-          </table:table-cell>
-          <table:table-cell table:style-name="Table5.A2" office:value-type="string">
-            <text:p text:style-name="P6">6</text:p>
-          </table:table-cell>
-          <table:table-cell table:style-name="Table5.A2" office:value-type="string">
-            <text:p text:style-name="P6">P0</text:p>
-          </table:table-cell>
-          <table:table-cell table:style-name="Table5.A2" office:value-type="string">
-            <text:p text:style-name="P16">Is Web portal working in Mozilla Firefox</text:p>
-          </table:table-cell>
-          <table:table-cell table:style-name="Table5.A2" office:value-type="string">
-            <text:p text:style-name="P6"/>
+            <text:p text:style-name="P17">NF1.1</text:p>
+          </table:table-cell>
+          <table:table-cell table:style-name="Table5.A2" office:value-type="string">
+            <text:p text:style-name="P12">6</text:p>
+          </table:table-cell>
+          <table:table-cell table:style-name="Table5.A2" office:value-type="string">
+            <text:p text:style-name="P12">P0</text:p>
+          </table:table-cell>
+          <table:table-cell table:style-name="Table5.A2" office:value-type="string">
+            <text:p text:style-name="P17">Is Web portal working in Mozilla Firefox</text:p>
+          </table:table-cell>
+          <table:table-cell table:style-name="Table5.A2" office:value-type="string">
+            <text:p text:style-name="P12">PASS</text:p>
           </table:table-cell>
           <table:table-cell table:style-name="Table5.F2" office:value-type="string">
-            <text:p text:style-name="P6"/>
+            <text:p text:style-name="P12"/>
           </table:table-cell>
         </table:table-row>
         <table:table-row>
           <table:table-cell table:style-name="Table5.A2" office:value-type="string">
-            <text:p text:style-name="P16">NF1.1</text:p>
-          </table:table-cell>
-          <table:table-cell table:style-name="Table5.A2" office:value-type="string">
-            <text:p text:style-name="P6">7</text:p>
-          </table:table-cell>
-          <table:table-cell table:style-name="Table5.A2" office:value-type="string">
-            <text:p text:style-name="P6">P0</text:p>
-          </table:table-cell>
-          <table:table-cell table:style-name="Table5.A2" office:value-type="string">
-            <text:p text:style-name="P16">Is Web portal working in Safari</text:p>
-          </table:table-cell>
-          <table:table-cell table:style-name="Table5.A2" office:value-type="string">
-            <text:p text:style-name="P6"/>
+            <text:p text:style-name="P17">NF1.1</text:p>
+          </table:table-cell>
+          <table:table-cell table:style-name="Table5.A2" office:value-type="string">
+            <text:p text:style-name="P12">7</text:p>
+          </table:table-cell>
+          <table:table-cell table:style-name="Table5.A2" office:value-type="string">
+            <text:p text:style-name="P12">P0</text:p>
+          </table:table-cell>
+          <table:table-cell table:style-name="Table5.A2" office:value-type="string">
+            <text:p text:style-name="P17">Is Web portal working in Safari</text:p>
+          </table:table-cell>
+          <table:table-cell table:style-name="Table5.A2" office:value-type="string">
+            <text:p text:style-name="P12">PASS</text:p>
           </table:table-cell>
           <table:table-cell table:style-name="Table5.F2" office:value-type="string">
-            <text:p text:style-name="P6"/>
+            <text:p text:style-name="P12"/>
           </table:table-cell>
         </table:table-row>
         <table:table-row>
           <table:table-cell table:style-name="Table5.A2" office:value-type="string">
-            <text:p text:style-name="P6">NF1.2</text:p>
-          </table:table-cell>
-          <table:table-cell table:style-name="Table5.A2" office:value-type="string">
-            <text:p text:style-name="P6">8</text:p>
-          </table:table-cell>
-          <table:table-cell table:style-name="Table5.A2" office:value-type="string">
-            <text:p text:style-name="P6">P0</text:p>
-          </table:table-cell>
-          <table:table-cell table:style-name="Table5.A2" office:value-type="string">
-            <text:p text:style-name="P6">Is the system globally accessible </text:p>
-            <text:p text:style-name="P6">
+            <text:p text:style-name="P12">NF1.2</text:p>
+          </table:table-cell>
+          <table:table-cell table:style-name="Table5.A2" office:value-type="string">
+            <text:p text:style-name="P12">8</text:p>
+          </table:table-cell>
+          <table:table-cell table:style-name="Table5.A2" office:value-type="string">
+            <text:p text:style-name="P12">P0</text:p>
+          </table:table-cell>
+          <table:table-cell table:style-name="Table5.A2" office:value-type="string">
+            <text:p text:style-name="P12">Is the system globally accessible </text:p>
+            <text:p text:style-name="P12">
               Locations Selected-- 
               <text:span text:style-name="T5">
                 Chalmers campus, Lindolmen campus, 
@@ -1154,209 +1171,210 @@
             </text:p>
           </table:table-cell>
           <table:table-cell table:style-name="Table5.A2" office:value-type="string">
-            <text:p text:style-name="P8"/>
+            <text:p text:style-name="P14">PASS</text:p>
           </table:table-cell>
           <table:table-cell table:style-name="Table5.F2" office:value-type="string">
-            <text:p text:style-name="P7"/>
+            <text:p text:style-name="P13">Tested in campus, sgs apartments, csb apartments.</text:p>
           </table:table-cell>
         </table:table-row>
         <table:table-row>
           <table:table-cell table:style-name="Table5.A2" office:value-type="string">
-            <text:p text:style-name="P6">F1.1</text:p>
-          </table:table-cell>
-          <table:table-cell table:style-name="Table5.A2" office:value-type="string">
-            <text:p text:style-name="P6">9</text:p>
-          </table:table-cell>
-          <table:table-cell table:style-name="Table5.A2" office:value-type="string">
-            <text:p text:style-name="P6">P0</text:p>
-          </table:table-cell>
-          <table:table-cell table:style-name="Table5.A2" office:value-type="string">
-            <text:p text:style-name="P16">Are all products visible in the site </text:p>
-          </table:table-cell>
-          <table:table-cell table:style-name="Table5.A2" office:value-type="string">
-            <text:p text:style-name="P6"/>
+            <text:p text:style-name="P12">F1.1</text:p>
+          </table:table-cell>
+          <table:table-cell table:style-name="Table5.A2" office:value-type="string">
+            <text:p text:style-name="P12">9</text:p>
+          </table:table-cell>
+          <table:table-cell table:style-name="Table5.A2" office:value-type="string">
+            <text:p text:style-name="P12">P0</text:p>
+          </table:table-cell>
+          <table:table-cell table:style-name="Table5.A2" office:value-type="string">
+            <text:p text:style-name="P17">Are all products visible in the site </text:p>
+          </table:table-cell>
+          <table:table-cell table:style-name="Table5.A2" office:value-type="string">
+            <text:p text:style-name="P12">PASS</text:p>
           </table:table-cell>
           <table:table-cell table:style-name="Table5.F2" office:value-type="string">
-            <text:p text:style-name="P6"/>
+            <text:p text:style-name="P12"/>
           </table:table-cell>
         </table:table-row>
         <table:table-row>
           <table:table-cell table:style-name="Table5.A2" office:value-type="string">
-            <text:p text:style-name="P6">F2.1</text:p>
-          </table:table-cell>
-          <table:table-cell table:style-name="Table5.A2" office:value-type="string">
-            <text:p text:style-name="P6">10</text:p>
-          </table:table-cell>
-          <table:table-cell table:style-name="Table5.A2" office:value-type="string">
-            <text:p text:style-name="P6">P0</text:p>
-          </table:table-cell>
-          <table:table-cell table:style-name="Table5.A2" office:value-type="string">
-            <text:p text:style-name="P6">Are product details available</text:p>
-          </table:table-cell>
-          <table:table-cell table:style-name="Table5.A2" office:value-type="string">
-            <text:p text:style-name="P6"/>
+            <text:p text:style-name="P12">F2.1</text:p>
+          </table:table-cell>
+          <table:table-cell table:style-name="Table5.A2" office:value-type="string">
+            <text:p text:style-name="P12">10</text:p>
+          </table:table-cell>
+          <table:table-cell table:style-name="Table5.A2" office:value-type="string">
+            <text:p text:style-name="P12">P0</text:p>
+          </table:table-cell>
+          <table:table-cell table:style-name="Table5.A2" office:value-type="string">
+            <text:p text:style-name="P12">Are product details available</text:p>
+          </table:table-cell>
+          <table:table-cell table:style-name="Table5.A2" office:value-type="string">
+            <text:p text:style-name="P12">PASS</text:p>
           </table:table-cell>
           <table:table-cell table:style-name="Table5.F2" office:value-type="string">
-            <text:p text:style-name="P6"/>
+            <text:p text:style-name="P12"/>
           </table:table-cell>
         </table:table-row>
         <table:table-row>
           <table:table-cell table:style-name="Table5.A2" office:value-type="string">
-            <text:p text:style-name="P6">F2.1</text:p>
-          </table:table-cell>
-          <table:table-cell table:style-name="Table5.A2" office:value-type="string">
-            <text:p text:style-name="P6">11</text:p>
-          </table:table-cell>
-          <table:table-cell table:style-name="Table5.A2" office:value-type="string">
-            <text:p text:style-name="P6">P0</text:p>
-          </table:table-cell>
-          <table:table-cell table:style-name="Table5.A2" office:value-type="string">
-            <text:p text:style-name="P6">Are products classified properly</text:p>
-          </table:table-cell>
-          <table:table-cell table:style-name="Table5.A2" office:value-type="string">
-            <text:p text:style-name="P6"/>
+            <text:p text:style-name="P12">F2.1</text:p>
+          </table:table-cell>
+          <table:table-cell table:style-name="Table5.A2" office:value-type="string">
+            <text:p text:style-name="P12">11</text:p>
+          </table:table-cell>
+          <table:table-cell table:style-name="Table5.A2" office:value-type="string">
+            <text:p text:style-name="P12">P0</text:p>
+          </table:table-cell>
+          <table:table-cell table:style-name="Table5.A2" office:value-type="string">
+            <text:p text:style-name="P12">Are products classified properly</text:p>
+          </table:table-cell>
+          <table:table-cell table:style-name="Table5.A2" office:value-type="string">
+            <text:p text:style-name="P12">PASS</text:p>
           </table:table-cell>
           <table:table-cell table:style-name="Table5.F2" office:value-type="string">
-            <text:p text:style-name="P6"/>
+            <text:p text:style-name="P12"/>
           </table:table-cell>
         </table:table-row>
         <table:table-row>
           <table:table-cell table:style-name="Table5.A2" office:value-type="string">
-            <text:p text:style-name="P6">F2.2</text:p>
-          </table:table-cell>
-          <table:table-cell table:style-name="Table5.A2" office:value-type="string">
-            <text:p text:style-name="P6">12</text:p>
-          </table:table-cell>
-          <table:table-cell table:style-name="Table5.A2" office:value-type="string">
-            <text:p text:style-name="P6">P0</text:p>
-          </table:table-cell>
-          <table:table-cell table:style-name="Table5.A2" office:value-type="string">
-            <text:p text:style-name="P6">Is the portal accessible at all times</text:p>
-          </table:table-cell>
-          <table:table-cell table:style-name="Table5.A2" office:value-type="string">
-            <text:p text:style-name="P6"/>
+            <text:p text:style-name="P12">F2.2</text:p>
+          </table:table-cell>
+          <table:table-cell table:style-name="Table5.A2" office:value-type="string">
+            <text:p text:style-name="P12">12</text:p>
+          </table:table-cell>
+          <table:table-cell table:style-name="Table5.A2" office:value-type="string">
+            <text:p text:style-name="P12">P0</text:p>
+          </table:table-cell>
+          <table:table-cell table:style-name="Table5.A2" office:value-type="string">
+            <text:p text:style-name="P12">Is the portal accessible at all times</text:p>
+          </table:table-cell>
+          <table:table-cell table:style-name="Table5.A2" office:value-type="string">
+            <text:p text:style-name="P12">PASS</text:p>
           </table:table-cell>
           <table:table-cell table:style-name="Table5.F2" office:value-type="string">
-            <text:p text:style-name="P6"/>
+            <text:p text:style-name="P12">The website was accessed at varying times of the day...in the morning, afternoon, evening, late evenings and nights. And the site seems to be working fine at all time.</text:p>
           </table:table-cell>
         </table:table-row>
         <table:table-row>
           <table:table-cell table:style-name="Table5.A2" office:value-type="string">
-            <text:p text:style-name="P6">F2.2</text:p>
-          </table:table-cell>
-          <table:table-cell table:style-name="Table5.A2" office:value-type="string">
-            <text:p text:style-name="P6">13</text:p>
-          </table:table-cell>
-          <table:table-cell table:style-name="Table5.A2" office:value-type="string">
-            <text:p text:style-name="P6">P0</text:p>
-          </table:table-cell>
-          <table:table-cell table:style-name="Table5.A2" office:value-type="string">
-            <text:p text:style-name="P6">Is the user home page accessible home page at all times</text:p>
-          </table:table-cell>
-          <table:table-cell table:style-name="Table5.A2" office:value-type="string">
-            <text:p text:style-name="P6"/>
+            <text:p text:style-name="P12">F2.2</text:p>
+          </table:table-cell>
+          <table:table-cell table:style-name="Table5.A2" office:value-type="string">
+            <text:p text:style-name="P12">13</text:p>
+          </table:table-cell>
+          <table:table-cell table:style-name="Table5.A2" office:value-type="string">
+            <text:p text:style-name="P12">P0</text:p>
+          </table:table-cell>
+          <table:table-cell table:style-name="Table5.A2" office:value-type="string">
+            <text:p text:style-name="P12">Is the user home page accessible home page at all times</text:p>
+          </table:table-cell>
+          <table:table-cell table:style-name="Table5.A2" office:value-type="string">
+            <text:p text:style-name="P12">PASS</text:p>
           </table:table-cell>
           <table:table-cell table:style-name="Table5.F2" office:value-type="string">
-            <text:p text:style-name="P6"/>
-          </table:table-cell>
-        </table:table-row>
-        <table:table-row>
-          <table:table-cell table:style-name="Table5.A2" office:value-type="string">
-            <text:p text:style-name="P6">F2.3</text:p>
-          </table:table-cell>
-          <table:table-cell table:style-name="Table5.A2" office:value-type="string">
-            <text:p text:style-name="P6">14</text:p>
-          </table:table-cell>
-          <table:table-cell table:style-name="Table5.A2" office:value-type="string">
-            <text:p text:style-name="P6">P0</text:p>
-          </table:table-cell>
-          <table:table-cell table:style-name="Table5.A2" office:value-type="string">
-            <text:p text:style-name="P6">Does the portal have user activity tracking system</text:p>
-          </table:table-cell>
-          <table:table-cell table:style-name="Table5.A2" office:value-type="string">
-            <text:p text:style-name="P6"/>
-          </table:table-cell>
-          <table:table-cell table:style-name="Table5.F2" office:value-type="string">
-            <text:p text:style-name="P6"/>
+            <text:p text:style-name="P12"/>
           </table:table-cell>
         </table:table-row>
         <text:soft-page-break/>
         <table:table-row>
           <table:table-cell table:style-name="Table5.A2" office:value-type="string">
-            <text:p text:style-name="P6">F2.3</text:p>
-          </table:table-cell>
-          <table:table-cell table:style-name="Table5.A2" office:value-type="string">
-            <text:p text:style-name="P6">15</text:p>
-          </table:table-cell>
-          <table:table-cell table:style-name="Table5.A2" office:value-type="string">
-            <text:p text:style-name="P6">P0</text:p>
-          </table:table-cell>
-          <table:table-cell table:style-name="Table5.A2" office:value-type="string">
-            <text:p text:style-name="P6">Is Purchase order of User tracked by LUW</text:p>
-          </table:table-cell>
-          <table:table-cell table:style-name="Table5.A2" office:value-type="string">
-            <text:p text:style-name="P6"/>
+            <text:p text:style-name="P12">F2.3</text:p>
+          </table:table-cell>
+          <table:table-cell table:style-name="Table5.A2" office:value-type="string">
+            <text:p text:style-name="P12">14</text:p>
+          </table:table-cell>
+          <table:table-cell table:style-name="Table5.A2" office:value-type="string">
+            <text:p text:style-name="P12">P0</text:p>
+          </table:table-cell>
+          <table:table-cell table:style-name="Table5.A2" office:value-type="string">
+            <text:p text:style-name="P12">Does the portal have user activity tracking system</text:p>
+          </table:table-cell>
+          <table:table-cell table:style-name="Table5.A2" office:value-type="string">
+            <text:p text:style-name="P12">PASS</text:p>
           </table:table-cell>
           <table:table-cell table:style-name="Table5.F2" office:value-type="string">
-            <text:p text:style-name="P6"/>
+            <text:p text:style-name="P12"/>
           </table:table-cell>
         </table:table-row>
         <table:table-row>
           <table:table-cell table:style-name="Table5.A2" office:value-type="string">
-            <text:p text:style-name="P6">F2.10</text:p>
-          </table:table-cell>
-          <table:table-cell table:style-name="Table5.A2" office:value-type="string">
-            <text:p text:style-name="P6">16</text:p>
-          </table:table-cell>
-          <table:table-cell table:style-name="Table5.A2" office:value-type="string">
-            <text:p text:style-name="P6">P0</text:p>
-          </table:table-cell>
-          <table:table-cell table:style-name="Table5.A2" office:value-type="string">
-            <text:p text:style-name="P6">Is a registration option available for the customer on the web portal </text:p>
-          </table:table-cell>
-          <table:table-cell table:style-name="Table5.A2" office:value-type="string">
-            <text:p text:style-name="P6"/>
+            <text:p text:style-name="P12">F2.3</text:p>
+          </table:table-cell>
+          <table:table-cell table:style-name="Table5.A2" office:value-type="string">
+            <text:p text:style-name="P12">15</text:p>
+          </table:table-cell>
+          <table:table-cell table:style-name="Table5.A2" office:value-type="string">
+            <text:p text:style-name="P12">P0</text:p>
+          </table:table-cell>
+          <table:table-cell table:style-name="Table5.A2" office:value-type="string">
+            <text:p text:style-name="P12">Is Purchase order of User tracked by LUW</text:p>
+          </table:table-cell>
+          <table:table-cell table:style-name="Table5.A2" office:value-type="string">
+            <text:p text:style-name="P12">PASS</text:p>
           </table:table-cell>
           <table:table-cell table:style-name="Table5.F2" office:value-type="string">
-            <text:p text:style-name="P6"/>
+            <text:p text:style-name="P12"/>
           </table:table-cell>
         </table:table-row>
         <table:table-row>
           <table:table-cell table:style-name="Table5.A2" office:value-type="string">
-            <text:p text:style-name="P6">F2.10</text:p>
-          </table:table-cell>
-          <table:table-cell table:style-name="Table5.A2" office:value-type="string">
-            <text:p text:style-name="P6">17</text:p>
-          </table:table-cell>
-          <table:table-cell table:style-name="Table5.A2" office:value-type="string">
-            <text:p text:style-name="P6">P0</text:p>
-          </table:table-cell>
-          <table:table-cell table:style-name="Table5.A2" office:value-type="string">
-            <text:p text:style-name="P6">Is the web portal available in all local languages including English, Swedish, French, Portuguese, and Canton Chinese Languages.</text:p>
-          </table:table-cell>
-          <table:table-cell table:style-name="Table5.A2" office:value-type="string">
-            <text:p text:style-name="P6"/>
+            <text:p text:style-name="P12">F2.10</text:p>
+          </table:table-cell>
+          <table:table-cell table:style-name="Table5.A2" office:value-type="string">
+            <text:p text:style-name="P12">16</text:p>
+          </table:table-cell>
+          <table:table-cell table:style-name="Table5.A2" office:value-type="string">
+            <text:p text:style-name="P12">P0</text:p>
+          </table:table-cell>
+          <table:table-cell table:style-name="Table5.A2" office:value-type="string">
+            <text:p text:style-name="P12">Is a registration option available for the customer on the web portal </text:p>
+          </table:table-cell>
+          <table:table-cell table:style-name="Table5.A2" office:value-type="string">
+            <text:p text:style-name="P12">PASS</text:p>
           </table:table-cell>
           <table:table-cell table:style-name="Table5.F2" office:value-type="string">
-            <text:p text:style-name="P6"/>
+            <text:p text:style-name="P12"/>
+          </table:table-cell>
+        </table:table-row>
+        <table:table-row>
+          <table:table-cell table:style-name="Table5.A2" office:value-type="string">
+            <text:p text:style-name="P12">F2.10</text:p>
+          </table:table-cell>
+          <table:table-cell table:style-name="Table5.A2" office:value-type="string">
+            <text:p text:style-name="P12">17</text:p>
+          </table:table-cell>
+          <table:table-cell table:style-name="Table5.A2" office:value-type="string">
+            <text:p text:style-name="P12">P0</text:p>
+          </table:table-cell>
+          <table:table-cell table:style-name="Table5.A2" office:value-type="string">
+            <text:p text:style-name="P12">Is the web portal available in all local languages including English, Swedish, French, Portuguese, and Canton Chinese Languages.</text:p>
+          </table:table-cell>
+          <table:table-cell table:style-name="Table5.A2" office:value-type="string">
+            <text:p text:style-name="P12">FAIL</text:p>
+          </table:table-cell>
+          <table:table-cell table:style-name="Table5.F2" office:value-type="string">
+            <text:p text:style-name="P12">The website seems to be working in English. But options for other languages are not visible.s</text:p>
           </table:table-cell>
         </table:table-row>
       </table:table>
+      <text:p text:style-name="P22"/>
+      <text:p text:style-name="P26">Additional Comments :</text:p>
+      <text:p text:style-name="Text_20_body">The system seems to be working for all functional requirements of Phase 0. Although e-mail notifications system is yet to be updated. The flow and the process can be seen in the system log.</text:p>
       <text:p text:style-name="P21"/>
-      <text:h text:style-name="P28" text:outline-level="2">Additional Comments :</text:h>
-      <text:p text:style-name="P20"/>
-      <text:list xml:id="list35687691" text:continue-numbering="true" text:style-name="WWNum5">
+      <text:list xml:id="list43310071" text:continue-numbering="true" text:style-name="WWNum5">
         <text:list-item>
           <text:list>
             <text:list-header>
-              <text:h text:style-name="P27" text:outline-level="2">
+              <text:p text:style-name="P39">
                 2.2
                 <text:tab/>
                 <text:bookmark-start text:name="_Toc127245729"/>
                 P
                 <text:bookmark-end text:name="_Toc127245729"/>
                 UW
-              </text:h>
+              </text:p>
             </text:list-header>
           </text:list>
         </text:list-item>
@@ -1367,253 +1385,274 @@
         <table:table-column table:style-name="Table6.C"/>
         <table:table-column table:style-name="Table6.D"/>
         <table:table-column table:style-name="Table6.E"/>
+        <table:table-column table:style-name="Table6.F"/>
         <table:table-row>
           <table:table-cell table:style-name="Table6.A1" office:value-type="string">
-            <text:p text:style-name="P7">Req Num</text:p>
+            <text:p text:style-name="P13">Req Num</text:p>
           </table:table-cell>
           <table:table-cell table:style-name="Table6.A1" office:value-type="string">
-            <text:p text:style-name="P7">Test Case Number </text:p>
+            <text:p text:style-name="P13">Test Case Number </text:p>
           </table:table-cell>
           <table:table-cell table:style-name="Table6.A1" office:value-type="string">
-            <text:p text:style-name="P7">Phase</text:p>
+            <text:p text:style-name="P13">Phase</text:p>
           </table:table-cell>
           <table:table-cell table:style-name="Table6.A1" office:value-type="string">
-            <text:p text:style-name="P7">Test Description </text:p>
-          </table:table-cell>
-          <table:table-cell table:style-name="Table6.E1" office:value-type="string">
-            <text:p text:style-name="P7">Remarks</text:p>
+            <text:p text:style-name="P13">Test Description </text:p>
+          </table:table-cell>
+          <table:table-cell table:style-name="Table6.A1" office:value-type="string">
+            <text:p text:style-name="P13">PASS/FAIL</text:p>
+          </table:table-cell>
+          <table:table-cell table:style-name="Table6.F1" office:value-type="string">
+            <text:p text:style-name="P13">Remarks</text:p>
           </table:table-cell>
         </table:table-row>
         <table:table-row>
           <table:table-cell table:style-name="Table6.A2" office:value-type="string">
-            <text:p text:style-name="P7">F3.1</text:p>
+            <text:p text:style-name="P13">F3.1</text:p>
           </table:table-cell>
           <table:table-cell table:style-name="Table6.A2" office:value-type="string">
-            <text:p text:style-name="P7">1</text:p>
+            <text:p text:style-name="P13">1</text:p>
           </table:table-cell>
           <table:table-cell table:style-name="Table6.A2" office:value-type="string">
-            <text:p text:style-name="P7">P0</text:p>
+            <text:p text:style-name="P13">P0</text:p>
           </table:table-cell>
           <table:table-cell table:style-name="Table6.A2" office:value-type="string">
-            <text:p text:style-name="P17">
+            <text:p text:style-name="P18">
               Is an order placed in MUW 
               <text:s/>
               received by MUW. 
             </text:p>
           </table:table-cell>
-          <table:table-cell table:style-name="Table6.E2" office:value-type="string">
-            <text:p text:style-name="P7"/>
+          <table:table-cell table:style-name="Table6.A2" office:value-type="string">
+            <text:p text:style-name="P13">PASS</text:p>
+          </table:table-cell>
+          <table:table-cell table:style-name="Table6.F2" office:value-type="string">
+            <text:p text:style-name="P13"/>
           </table:table-cell>
         </table:table-row>
         <table:table-row>
           <table:table-cell table:style-name="Table6.A2" office:value-type="string">
-            <text:p text:style-name="P7">F3.2</text:p>
+            <text:p text:style-name="P13">F3.2</text:p>
           </table:table-cell>
           <table:table-cell table:style-name="Table6.A2" office:value-type="string">
-            <text:p text:style-name="P7">2</text:p>
+            <text:p text:style-name="P13">2</text:p>
           </table:table-cell>
           <table:table-cell table:style-name="Table6.A2" office:value-type="string">
-            <text:p text:style-name="P7">P0</text:p>
+            <text:p text:style-name="P13">P0</text:p>
           </table:table-cell>
           <table:table-cell table:style-name="Table6.A2" office:value-type="string">
-            <text:p text:style-name="P17">Is Placing of orders with the supplier working.</text:p>
-          </table:table-cell>
-          <table:table-cell table:style-name="Table6.E2" office:value-type="string">
-            <text:p text:style-name="P7"/>
+            <text:p text:style-name="P18">Is Placing of orders with the supplier working.</text:p>
+          </table:table-cell>
+          <table:table-cell table:style-name="Table6.A2" office:value-type="string">
+            <text:p text:style-name="P13">PASS</text:p>
+          </table:table-cell>
+          <table:table-cell table:style-name="Table6.F2" office:value-type="string">
+            <text:p text:style-name="P13"/>
           </table:table-cell>
         </table:table-row>
         <table:table-row>
           <table:table-cell table:style-name="Table6.A2" office:value-type="string">
-            <text:p text:style-name="P7">F3.3</text:p>
+            <text:p text:style-name="P13">F3.3</text:p>
           </table:table-cell>
           <table:table-cell table:style-name="Table6.A2" office:value-type="string">
-            <text:p text:style-name="P7">3</text:p>
+            <text:p text:style-name="P13">3</text:p>
           </table:table-cell>
           <table:table-cell table:style-name="Table6.A2" office:value-type="string">
-            <text:p text:style-name="P7">P0</text:p>
+            <text:p text:style-name="P13">P0</text:p>
           </table:table-cell>
           <table:table-cell table:style-name="Table6.A2" office:value-type="string">
-            <text:p text:style-name="P17">Is a delivery note produced for an consignment</text:p>
-          </table:table-cell>
-          <table:table-cell table:style-name="Table6.E2" office:value-type="string">
-            <text:p text:style-name="P7"/>
+            <text:p text:style-name="P18">Is a delivery note produced for an consignment</text:p>
+          </table:table-cell>
+          <table:table-cell table:style-name="Table6.A2" office:value-type="string">
+            <text:p text:style-name="P13">PASS</text:p>
+          </table:table-cell>
+          <table:table-cell table:style-name="Table6.F2" office:value-type="string">
+            <text:p text:style-name="P13"/>
           </table:table-cell>
         </table:table-row>
         <table:table-row>
           <table:table-cell table:style-name="Table6.A2" office:value-type="string">
-            <text:p text:style-name="P7">F3.4</text:p>
+            <text:p text:style-name="P13">F3.4</text:p>
           </table:table-cell>
           <table:table-cell table:style-name="Table6.A2" office:value-type="string">
-            <text:p text:style-name="P7">4</text:p>
+            <text:p text:style-name="P13">4</text:p>
           </table:table-cell>
           <table:table-cell table:style-name="Table6.A2" office:value-type="string">
-            <text:p text:style-name="P7">P0</text:p>
+            <text:p text:style-name="P13">P0</text:p>
           </table:table-cell>
           <table:table-cell table:style-name="Table6.A2" office:value-type="string">
-            <text:p text:style-name="P17">Is financial system updated with data of every transaction</text:p>
-          </table:table-cell>
-          <table:table-cell table:style-name="Table6.E2" office:value-type="string">
-            <text:p text:style-name="P7"/>
+            <text:p text:style-name="P18">Is financial system updated with data of every transaction</text:p>
+          </table:table-cell>
+          <table:table-cell table:style-name="Table6.A2" office:value-type="string">
+            <text:p text:style-name="P13">PASS</text:p>
+          </table:table-cell>
+          <table:table-cell table:style-name="Table6.F2" office:value-type="string">
+            <text:p text:style-name="P13"/>
           </table:table-cell>
         </table:table-row>
         <table:table-row>
           <table:table-cell table:style-name="Table6.A2" office:value-type="string">
-            <text:p text:style-name="P7">F3.7</text:p>
+            <text:p text:style-name="P13">F3.7</text:p>
           </table:table-cell>
           <table:table-cell table:style-name="Table6.A2" office:value-type="string">
-            <text:p text:style-name="P7">5</text:p>
+            <text:p text:style-name="P13">5</text:p>
           </table:table-cell>
           <table:table-cell table:style-name="Table6.A2" office:value-type="string">
-            <text:p text:style-name="P7">P0</text:p>
+            <text:p text:style-name="P13">P0</text:p>
           </table:table-cell>
           <table:table-cell table:style-name="Table6.A2" office:value-type="string">
-            <text:p text:style-name="P17">Is database updated with product information</text:p>
-          </table:table-cell>
-          <table:table-cell table:style-name="Table6.E2" office:value-type="string">
-            <text:p text:style-name="P7"/>
+            <text:p text:style-name="P18">Is database updated with product information</text:p>
+          </table:table-cell>
+          <table:table-cell table:style-name="Table6.A2" office:value-type="string">
+            <text:p text:style-name="P13">PASS</text:p>
+          </table:table-cell>
+          <table:table-cell table:style-name="Table6.F2" office:value-type="string">
+            <text:p text:style-name="P13"/>
           </table:table-cell>
         </table:table-row>
       </table:table>
-      <text:h text:style-name="P28" text:outline-level="2">Additional Comments:</text:h>
-      <text:list xml:id="list35685592" text:continue-numbering="true" text:style-name="WWNum5">
+      <text:p text:style-name="P26">Additional Comments:</text:p>
+      <text:p text:style-name="Text_20_body">The system does all required functionality of Phase 0 and can be tracked with system and database log.</text:p>
+      <text:list xml:id="list43313652" text:continue-numbering="true" text:style-name="WWNum5">
         <text:list-item>
           <text:list>
             <text:list-header>
-              <text:h text:style-name="P30" text:outline-level="2"/>
-              <text:h text:style-name="P27" text:outline-level="2">
+              <text:p text:style-name="P40"/>
+              <text:p text:style-name="P39">
                 2.3
                 <text:tab/>
                 LUW
-              </text:h>
+              </text:p>
             </text:list-header>
           </text:list>
         </text:list-item>
       </text:list>
       <table:table table:name="Table7" table:style-name="Table7">
-        <table:table-column table:style-name="Table7.A" table:number-columns-repeated="2"/>
+        <table:table-column table:style-name="Table7.A"/>
+        <table:table-column table:style-name="Table7.B"/>
         <table:table-column table:style-name="Table7.C"/>
         <table:table-column table:style-name="Table7.D"/>
         <table:table-column table:style-name="Table7.E"/>
         <table:table-column table:style-name="Table7.F"/>
         <table:table-row>
           <table:table-cell table:style-name="Table7.A1" office:value-type="string">
-            <text:p text:style-name="P7">Req Num</text:p>
+            <text:p text:style-name="P13">Req Num</text:p>
           </table:table-cell>
           <table:table-cell table:style-name="Table7.A1" office:value-type="string">
-            <text:p text:style-name="P7">Test Case </text:p>
-            <text:p text:style-name="P7">Num</text:p>
+            <text:p text:style-name="P13">Test Case </text:p>
+            <text:p text:style-name="P13">Num</text:p>
           </table:table-cell>
           <table:table-cell table:style-name="Table7.A1" office:value-type="string">
-            <text:p text:style-name="P7">Phase</text:p>
+            <text:p text:style-name="P13">Phase</text:p>
           </table:table-cell>
           <table:table-cell table:style-name="Table7.A1" office:value-type="string">
-            <text:p text:style-name="P7">Test Description </text:p>
+            <text:p text:style-name="P13">Test Description </text:p>
           </table:table-cell>
           <table:table-cell table:style-name="Table7.A1" office:value-type="string">
-            <text:p text:style-name="P7">PASS/FAIL</text:p>
+            <text:p text:style-name="P13">PASS/FAIL</text:p>
           </table:table-cell>
           <table:table-cell table:style-name="Table7.F1" office:value-type="string">
-            <text:p text:style-name="P7">Remarks</text:p>
+            <text:p text:style-name="P13">Remarks</text:p>
           </table:table-cell>
         </table:table-row>
         <table:table-row>
           <table:table-cell table:style-name="Table7.A2" office:value-type="string">
-            <text:p text:style-name="P7">F4.1</text:p>
+            <text:p text:style-name="P13">F4.1</text:p>
           </table:table-cell>
           <table:table-cell table:style-name="Table7.A2" office:value-type="string">
-            <text:p text:style-name="P7">1</text:p>
+            <text:p text:style-name="P13">1</text:p>
           </table:table-cell>
           <table:table-cell table:style-name="Table7.A2" office:value-type="string">
-            <text:p text:style-name="P7">P0</text:p>
+            <text:p text:style-name="P13">P0</text:p>
           </table:table-cell>
           <table:table-cell table:style-name="Table7.A2" office:value-type="string">
-            <text:p text:style-name="P17">Is a transporter booked for each order placed</text:p>
+            <text:p text:style-name="P18">Is a transporter booked for each order placed</text:p>
           </table:table-cell>
           <table:table-cell table:style-name="Table7.A2" office:value-type="string">
-            <text:p text:style-name="P7"/>
+            <text:p text:style-name="P13">PASS</text:p>
           </table:table-cell>
           <table:table-cell table:style-name="Table7.F2" office:value-type="string">
-            <text:p text:style-name="P7"/>
+            <text:p text:style-name="P13"/>
           </table:table-cell>
         </table:table-row>
         <table:table-row>
           <table:table-cell table:style-name="Table7.A2" office:value-type="string">
-            <text:p text:style-name="P7">F4.1</text:p>
+            <text:p text:style-name="P13">F4.1</text:p>
           </table:table-cell>
           <table:table-cell table:style-name="Table7.A2" office:value-type="string">
-            <text:p text:style-name="P7">2</text:p>
+            <text:p text:style-name="P13">2</text:p>
           </table:table-cell>
           <table:table-cell table:style-name="Table7.A2" office:value-type="string">
-            <text:p text:style-name="P7">P0</text:p>
+            <text:p text:style-name="P13">P0</text:p>
           </table:table-cell>
           <table:table-cell table:style-name="Table7.A2" office:value-type="string">
-            <text:p text:style-name="P17">Is a transporter booking done based on the order delivery address</text:p>
+            <text:p text:style-name="P18">Is a transporter booking done based on the order delivery address</text:p>
           </table:table-cell>
           <table:table-cell table:style-name="Table7.A2" office:value-type="string">
-            <text:p text:style-name="P7"/>
+            <text:p text:style-name="P13">PASS</text:p>
           </table:table-cell>
           <table:table-cell table:style-name="Table7.F2" office:value-type="string">
-            <text:p text:style-name="P7"/>
+            <text:p text:style-name="P13"/>
           </table:table-cell>
         </table:table-row>
         <table:table-row>
           <table:table-cell table:style-name="Table7.A2" office:value-type="string">
-            <text:p text:style-name="P7">F4.2</text:p>
+            <text:p text:style-name="P13">F4.2</text:p>
           </table:table-cell>
           <table:table-cell table:style-name="Table7.A2" office:value-type="string">
-            <text:p text:style-name="P7">3</text:p>
+            <text:p text:style-name="P13">3</text:p>
           </table:table-cell>
           <table:table-cell table:style-name="Table7.A2" office:value-type="string">
-            <text:p text:style-name="P7">P0</text:p>
+            <text:p text:style-name="P13">P0</text:p>
           </table:table-cell>
           <table:table-cell table:style-name="Table7.A2" office:value-type="string">
-            <text:p text:style-name="P17">Is a transporter booking done based on the cheapest possible transportation.</text:p>
+            <text:p text:style-name="P18">Is a transporter booking done based on the cheapest possible transportation.</text:p>
           </table:table-cell>
           <table:table-cell table:style-name="Table7.A2" office:value-type="string">
-            <text:p text:style-name="P7"/>
+            <text:p text:style-name="P13">PASS</text:p>
           </table:table-cell>
           <table:table-cell table:style-name="Table7.F2" office:value-type="string">
-            <text:p text:style-name="P7"/>
+            <text:p text:style-name="P13"/>
           </table:table-cell>
         </table:table-row>
         <table:table-row>
           <table:table-cell table:style-name="Table7.A2" office:value-type="string">
-            <text:p text:style-name="P7">F4.2</text:p>
+            <text:p text:style-name="P13">F4.2</text:p>
           </table:table-cell>
           <table:table-cell table:style-name="Table7.A2" office:value-type="string">
-            <text:p text:style-name="P7">4</text:p>
+            <text:p text:style-name="P13">4</text:p>
           </table:table-cell>
           <table:table-cell table:style-name="Table7.A2" office:value-type="string">
-            <text:p text:style-name="P7">P0</text:p>
+            <text:p text:style-name="P13">P0</text:p>
           </table:table-cell>
           <table:table-cell table:style-name="Table7.A2" office:value-type="string">
-            <text:p text:style-name="P17">Is delivery of the product reported correctly.</text:p>
+            <text:p text:style-name="P18">Is delivery of the product reported correctly.</text:p>
           </table:table-cell>
           <table:table-cell table:style-name="Table7.A2" office:value-type="string">
-            <text:p text:style-name="P7"/>
+            <text:p text:style-name="P13">PASS</text:p>
           </table:table-cell>
           <table:table-cell table:style-name="Table7.F2" office:value-type="string">
-            <text:p text:style-name="P7"/>
+            <text:p text:style-name="P13"/>
           </table:table-cell>
         </table:table-row>
       </table:table>
-      <text:h text:style-name="P28" text:outline-level="2"/>
-      <text:h text:style-name="P28" text:outline-level="2">Additional Comments:</text:h>
-      <text:h text:style-name="P28" text:outline-level="2"/>
-      <text:list xml:id="list35700823" text:continue-list="list35675286" text:style-name="WWNum21">
+      <text:p text:style-name="P26"/>
+      <text:p text:style-name="P26">Additional Comments:</text:p>
+      <text:p text:style-name="P30">The system does all required functionality of Phase 0 and can be tracked with system and database log.</text:p>
+      <text:list xml:id="list43324428" text:continue-list="list43308121" text:style-name="WWNum21">
         <text:list-item>
-          <text:h text:style-name="P26" text:outline-level="1">
+          <text:p text:style-name="P37">
             <text:bookmark-start text:name="_Toc127245732"/>
             <text:bookmark-start text:name="_Ref126727287"/>
             I
             <text:bookmark-end text:name="_Toc127245732"/>
             <text:bookmark-end text:name="_Ref126727287"/>
             ntegration Testing
-          </text:h>
-          <text:p text:style-name="P37">Integration testing involves testing the whole system integrated including the subsystems MUW,PUW and LUW integrated and the overall system functionality would be tested. Integration testing for Phase 0 will be done for the following cases.</text:p>
+          </text:p>
+          <text:p text:style-name="P28">Integration testing involves testing the whole system integrated including the subsystems MUW,PUW and LUW integrated and the overall system functionality would be tested. Integration testing for Phase 0 will be done for the following cases.</text:p>
         </text:list-item>
       </text:list>
-      <text:h text:style-name="P29" text:outline-level="2"/>
+      <text:p text:style-name="P27"/>
       <table:table table:name="Table4" table:style-name="Table4">
         <table:table-column table:style-name="Table4.A"/>
         <table:table-column table:style-name="Table4.B"/>
@@ -1622,61 +1661,61 @@
         <table:table-column table:style-name="Table4.E"/>
         <table:table-row>
           <table:table-cell table:style-name="Table4.A1" office:value-type="string">
-            <text:p text:style-name="P7">Test Case Num </text:p>
+            <text:p text:style-name="P13">Test Case Num </text:p>
           </table:table-cell>
           <table:table-cell table:style-name="Table4.A1" office:value-type="string">
-            <text:p text:style-name="P7">Phase</text:p>
+            <text:p text:style-name="P13">Phase</text:p>
           </table:table-cell>
           <table:table-cell table:style-name="Table4.A1" office:value-type="string">
-            <text:p text:style-name="P7">Test Description </text:p>
+            <text:p text:style-name="P13">Test Description </text:p>
           </table:table-cell>
           <table:table-cell table:style-name="Table4.A1" office:value-type="string">
-            <text:p text:style-name="P7">PASS/FAIL </text:p>
+            <text:p text:style-name="P13">PASS/FAIL </text:p>
           </table:table-cell>
           <table:table-cell table:style-name="Table4.E1" office:value-type="string">
-            <text:p text:style-name="P7">Remarks</text:p>
+            <text:p text:style-name="P13">Remarks</text:p>
           </table:table-cell>
         </table:table-row>
         <table:table-row>
           <table:table-cell table:style-name="Table4.A2" office:value-type="string">
-            <text:p text:style-name="P6">1</text:p>
+            <text:p text:style-name="P12">1</text:p>
           </table:table-cell>
           <table:table-cell table:style-name="Table4.A2" office:value-type="string">
-            <text:p text:style-name="P6">P0</text:p>
+            <text:p text:style-name="P12">P0</text:p>
           </table:table-cell>
           <table:table-cell table:style-name="Table4.A2" office:value-type="string">
-            <text:p text:style-name="P16">Is an order placed in the GUI(MUW) being received by LUW and is a supplier selected accordingly.</text:p>
+            <text:p text:style-name="P17">Is an order placed in the GUI(MUW) being received by LUW and is a supplier selected accordingly.</text:p>
           </table:table-cell>
           <table:table-cell table:style-name="Table4.A2" office:value-type="string">
-            <text:p text:style-name="P6"/>
+            <text:p text:style-name="P12">PASS</text:p>
           </table:table-cell>
           <table:table-cell table:style-name="Table4.E2" office:value-type="string">
-            <text:p text:style-name="P6"/>
+            <text:p text:style-name="P12"/>
           </table:table-cell>
         </table:table-row>
       </table:table>
-      <text:list xml:id="list35695274" text:continue-numbering="true" text:style-name="WWNum21">
+      <text:list xml:id="list43324004" text:continue-numbering="true" text:style-name="WWNum21">
         <text:list-header>
-          <text:h text:style-name="P31" text:outline-level="2">Additional Comments:</text:h>
+          <text:p text:style-name="P41">Additional Comments:</text:p>
         </text:list-header>
       </text:list>
+      <text:p text:style-name="P31">The system does all required functionality of Phase 0 and can be tracked with system and database log.</text:p>
     </office:text>
   </office:body>
 </office:document-content>
 </file>
 
 <file path=meta.xml><?xml version="1.0" encoding="utf-8"?>
-<office:document-meta xmlns:office="urn:oasis:names:tc:opendocument:xmlns:office:1.0" xmlns:xlink="http://www.w3.org/1999/xlink" xmlns:dc="http://purl.org/dc/elements/1.1/" xmlns:meta="urn:oasis:names:tc:opendocument:xmlns:meta:1.0" xmlns:ooo="http://openoffice.org/2004/office" xmlns:grddl="http://www.w3.org/2003/g/data-view#" office:version="1.2" grddl:transformation="http://docs.oasis-open.org/office/1.2/xslt/odf2rdf.xsl">
+<office:document-meta xmlns:office="urn:oasis:names:tc:opendocument:xmlns:office:1.0" xmlns:xlink="http://www.w3.org/1999/xlink" xmlns:dc="http://purl.org/dc/elements/1.1/" xmlns:meta="urn:oasis:names:tc:opendocument:xmlns:meta:1.0" xmlns:ooo="http://openoffice.org/2004/office" office:version="1.2">
   <office:meta>
     <meta:initial-creator>Martin Ruzicka</meta:initial-creator>
-    <dc:creator>laxman rapelly</dc:creator>
-    <meta:editing-cycles>145</meta:editing-cycles>
+    <meta:editing-cycles>149</meta:editing-cycles>
     <meta:print-date>2010-02-10T13:03:00</meta:print-date>
     <meta:creation-date>2010-01-25T08:33:00</meta:creation-date>
-    <dc:date>2010-02-24T15:57:04.43</dc:date>
-    <meta:editing-duration>PT01H46M43S</meta:editing-duration>
-    <meta:generator>OpenOffice.org/3.2$Win32 OpenOffice.org_project/320m12$Build-9483</meta:generator>
-    <meta:document-statistic meta:table-count="7" meta:image-count="1" meta:object-count="0" meta:page-count="9" meta:paragraph-count="213" meta:word-count="680" meta:character-count="4080"/>
+    <dc:date>2010-02-28T23:20:13.81</dc:date>
+    <meta:editing-duration>PT02H31M23S</meta:editing-duration>
+    <meta:generator>OpenOffice.org/3.0$Win32 OpenOffice.org_project/300m15$Build-9379</meta:generator>
+    <meta:document-statistic meta:table-count="7" meta:image-count="1" meta:object-count="0" meta:page-count="9" meta:paragraph-count="248" meta:word-count="848" meta:character-count="5001"/>
     <meta:template xlink:type="simple" xlink:actuate="onRequest" xlink:title="Normal.dotm" xlink:href=""/>
   </office:meta>
 </office:document-meta>
@@ -1686,21 +1725,21 @@
 <office:document-settings xmlns:office="urn:oasis:names:tc:opendocument:xmlns:office:1.0" xmlns:xlink="http://www.w3.org/1999/xlink" xmlns:config="urn:oasis:names:tc:opendocument:xmlns:config:1.0" xmlns:ooo="http://openoffice.org/2004/office" office:version="1.2">
   <office:settings>
     <config:config-item-set config:name="ooo:view-settings">
-      <config:config-item config:name="ViewAreaTop" config:type="int">0</config:config-item>
+      <config:config-item config:name="ViewAreaTop" config:type="int">244263</config:config-item>
       <config:config-item config:name="ViewAreaLeft" config:type="int">0</config:config-item>
       <config:config-item config:name="ViewAreaWidth" config:type="int">32625</config:config-item>
-      <config:config-item config:name="ViewAreaHeight" config:type="int">15586</config:config-item>
+      <config:config-item config:name="ViewAreaHeight" config:type="int">14766</config:config-item>
       <config:config-item config:name="ShowRedlineChanges" config:type="boolean">true</config:config-item>
       <config:config-item config:name="InBrowseMode" config:type="boolean">false</config:config-item>
       <config:config-item-map-indexed config:name="Views">
         <config:config-item-map-entry>
           <config:config-item config:name="ViewId" config:type="string">view2</config:config-item>
-          <config:config-item config:name="ViewLeft" config:type="int">16312</config:config-item>
-          <config:config-item config:name="ViewTop" config:type="int">5136</config:config-item>
+          <config:config-item config:name="ViewLeft" config:type="int">11940</config:config-item>
+          <config:config-item config:name="ViewTop" config:type="int">253487</config:config-item>
           <config:config-item config:name="VisibleLeft" config:type="int">0</config:config-item>
-          <config:config-item config:name="VisibleTop" config:type="int">0</config:config-item>
+          <config:config-item config:name="VisibleTop" config:type="int">244263</config:config-item>
           <config:config-item config:name="VisibleRight" config:type="int">32623</config:config-item>
-          <config:config-item config:name="VisibleBottom" config:type="int">15584</config:config-item>
+          <config:config-item config:name="VisibleBottom" config:type="int">259027</config:config-item>
           <config:config-item config:name="ZoomType" config:type="short">0</config:config-item>
           <config:config-item config:name="ViewLayoutColumns" config:type="short">0</config:config-item>
           <config:config-item config:name="ViewLayoutBookMode" config:type="boolean">false</config:config-item>
@@ -1710,53 +1749,10 @@
       </config:config-item-map-indexed>
     </config:config-item-set>
     <config:config-item-set config:name="ooo:configuration-settings">
-      <config:config-item config:name="AddParaSpacingToTableCells" config:type="boolean">true</config:config-item>
-      <config:config-item config:name="PrintPaperFromSetup" config:type="boolean">false</config:config-item>
-      <config:config-item config:name="IsKernAsianPunctuation" config:type="boolean">false</config:config-item>
+      <config:config-item config:name="AddParaTableSpacing" config:type="boolean">false</config:config-item>
       <config:config-item config:name="PrintReversed" config:type="boolean">false</config:config-item>
+      <config:config-item config:name="OutlineLevelYieldsNumbering" config:type="boolean">false</config:config-item>
       <config:config-item config:name="LinkUpdateMode" config:type="short">1</config:config-item>
-      <config:config-item config:name="DoNotCaptureDrawObjsOnPage" config:type="boolean">false</config:config-item>
-      <config:config-item config:name="SaveVersionOnClose" config:type="boolean">false</config:config-item>
-      <config:config-item config:name="PrintEmptyPages" config:type="boolean">true</config:config-item>
-      <config:config-item config:name="PrintSingleJobs" config:type="boolean">false</config:config-item>
-      <config:config-item config:name="AllowPrintJobCancel" config:type="boolean">true</config:config-item>
-      <config:config-item config:name="AddFrameOffsets" config:type="boolean">false</config:config-item>
-      <config:config-item config:name="PrintLeftPages" config:type="boolean">true</config:config-item>
-      <config:config-item config:name="PrintTables" config:type="boolean">true</config:config-item>
-      <config:config-item config:name="ProtectForm" config:type="boolean">false</config:config-item>
-      <config:config-item config:name="ChartAutoUpdate" config:type="boolean">true</config:config-item>
-      <config:config-item config:name="PrintControls" config:type="boolean">true</config:config-item>
-      <config:config-item config:name="PrinterSetup" config:type="base64Binary"/>
-      <config:config-item config:name="CurrentDatabaseDataSource" config:type="string"/>
-      <config:config-item config:name="LoadReadonly" config:type="boolean">false</config:config-item>
-      <config:config-item config:name="CurrentDatabaseCommand" config:type="string"/>
-      <config:config-item config:name="ConsiderTextWrapOnObjPos" config:type="boolean">false</config:config-item>
-      <config:config-item config:name="ApplyUserData" config:type="boolean">true</config:config-item>
-      <config:config-item config:name="AddParaTableSpacing" config:type="boolean">false</config:config-item>
-      <config:config-item config:name="FieldAutoUpdate" config:type="boolean">true</config:config-item>
-      <config:config-item config:name="IgnoreFirstLineIndentInNumbering" config:type="boolean">false</config:config-item>
-      <config:config-item config:name="TabsRelativeToIndent" config:type="boolean">false</config:config-item>
-      <config:config-item config:name="IgnoreTabsAndBlanksForLineCalculation" config:type="boolean">false</config:config-item>
-      <config:config-item config:name="PrintAnnotationMode" config:type="short">0</config:config-item>
-      <config:config-item config:name="AddParaTableSpacingAtStart" config:type="boolean">true</config:config-item>
-      <config:config-item config:name="UseOldPrinterMetrics" config:type="boolean">false</config:config-item>
-      <config:config-item config:name="TableRowKeep" config:type="boolean">false</config:config-item>
-      <config:config-item config:name="PrinterName" config:type="string"/>
-      <config:config-item config:name="PrintFaxName" config:type="string"/>
-      <config:config-item config:name="UnxForceZeroExtLeading" config:type="boolean">false</config:config-item>
-      <config:config-item config:name="PrintTextPlaceholder" config:type="boolean">false</config:config-item>
-      <config:config-item config:name="DoNotJustifyLinesWithManualBreak" config:type="boolean">false</config:config-item>
-      <config:config-item config:name="PrintRightPages" config:type="boolean">true</config:config-item>
-      <config:config-item config:name="CharacterCompressionType" config:type="short">0</config:config-item>
-      <config:config-item config:name="UseFormerTextWrapping" config:type="boolean">false</config:config-item>
-      <config:config-item config:name="IsLabelDocument" config:type="boolean">false</config:config-item>
-      <config:config-item config:name="AlignTabStopPosition" config:type="boolean">true</config:config-item>
-      <config:config-item config:name="PrintHiddenText" config:type="boolean">false</config:config-item>
-      <config:config-item config:name="DoNotResetParaAttrsForNumFont" config:type="boolean">false</config:config-item>
-      <config:config-item config:name="PrintPageBackground" config:type="boolean">true</config:config-item>
-      <config:config-item config:name="CurrentDatabaseCommandType" config:type="int">0</config:config-item>
-      <config:config-item config:name="OutlineLevelYieldsNumbering" config:type="boolean">false</config:config-item>
-      <config:config-item config:name="PrintProspect" config:type="boolean">false</config:config-item>
       <config:config-item-map-indexed config:name="ForbiddenCharacters">
         <config:config-item-map-entry>
           <config:config-item config:name="Language" config:type="string">en</config:config-item>
@@ -1766,27 +1762,66 @@
           <config:config-item config:name="EndLine" config:type="string"/>
         </config:config-item-map-entry>
       </config:config-item-map-indexed>
+      <config:config-item config:name="PrintEmptyPages" config:type="boolean">true</config:config-item>
+      <config:config-item config:name="IgnoreFirstLineIndentInNumbering" config:type="boolean">false</config:config-item>
+      <config:config-item config:name="CharacterCompressionType" config:type="short">0</config:config-item>
+      <config:config-item config:name="PrintSingleJobs" config:type="boolean">false</config:config-item>
+      <config:config-item config:name="UpdateFromTemplate" config:type="boolean">true</config:config-item>
+      <config:config-item config:name="PrintPaperFromSetup" config:type="boolean">false</config:config-item>
+      <config:config-item config:name="AddFrameOffsets" config:type="boolean">false</config:config-item>
+      <config:config-item config:name="PrintLeftPages" config:type="boolean">true</config:config-item>
+      <config:config-item config:name="RedlineProtectionKey" config:type="base64Binary"/>
+      <config:config-item config:name="PrintTables" config:type="boolean">true</config:config-item>
+      <config:config-item config:name="ChartAutoUpdate" config:type="boolean">true</config:config-item>
+      <config:config-item config:name="PrintControls" config:type="boolean">true</config:config-item>
+      <config:config-item config:name="PrinterSetup" config:type="base64Binary"/>
+      <config:config-item config:name="IgnoreTabsAndBlanksForLineCalculation" config:type="boolean">false</config:config-item>
+      <config:config-item config:name="PrintAnnotationMode" config:type="short">0</config:config-item>
+      <config:config-item config:name="LoadReadonly" config:type="boolean">false</config:config-item>
+      <config:config-item config:name="AddParaSpacingToTableCells" config:type="boolean">true</config:config-item>
+      <config:config-item config:name="AddExternalLeading" config:type="boolean">true</config:config-item>
+      <config:config-item config:name="ApplyUserData" config:type="boolean">true</config:config-item>
+      <config:config-item config:name="FieldAutoUpdate" config:type="boolean">true</config:config-item>
+      <config:config-item config:name="SaveVersionOnClose" config:type="boolean">false</config:config-item>
+      <config:config-item config:name="SaveGlobalDocumentLinks" config:type="boolean">false</config:config-item>
+      <config:config-item config:name="IsKernAsianPunctuation" config:type="boolean">false</config:config-item>
+      <config:config-item config:name="AlignTabStopPosition" config:type="boolean">true</config:config-item>
+      <config:config-item config:name="ClipAsCharacterAnchoredWriterFlyFrames" config:type="boolean">false</config:config-item>
+      <config:config-item config:name="CurrentDatabaseDataSource" config:type="string"/>
+      <config:config-item config:name="TabAtLeftIndentForParagraphsInList" config:type="boolean">false</config:config-item>
+      <config:config-item config:name="DoNotCaptureDrawObjsOnPage" config:type="boolean">false</config:config-item>
+      <config:config-item config:name="TableRowKeep" config:type="boolean">false</config:config-item>
+      <config:config-item config:name="PrinterName" config:type="string"/>
+      <config:config-item config:name="PrintFaxName" config:type="string"/>
+      <config:config-item config:name="ConsiderTextWrapOnObjPos" config:type="boolean">false</config:config-item>
+      <config:config-item config:name="UseOldPrinterMetrics" config:type="boolean">false</config:config-item>
+      <config:config-item config:name="PrintRightPages" config:type="boolean">true</config:config-item>
+      <config:config-item config:name="IsLabelDocument" config:type="boolean">false</config:config-item>
+      <config:config-item config:name="UseFormerLineSpacing" config:type="boolean">false</config:config-item>
+      <config:config-item config:name="AddParaTableSpacingAtStart" config:type="boolean">true</config:config-item>
+      <config:config-item config:name="UseFormerTextWrapping" config:type="boolean">false</config:config-item>
+      <config:config-item config:name="DoNotResetParaAttrsForNumFont" config:type="boolean">false</config:config-item>
+      <config:config-item config:name="PrintProspect" config:type="boolean">false</config:config-item>
       <config:config-item config:name="PrintGraphics" config:type="boolean">true</config:config-item>
-      <config:config-item config:name="SaveGlobalDocumentLinks" config:type="boolean">false</config:config-item>
-      <config:config-item config:name="PrintProspectRTL" config:type="boolean">false</config:config-item>
-      <config:config-item config:name="UseFormerLineSpacing" config:type="boolean">false</config:config-item>
-      <config:config-item config:name="AddExternalLeading" config:type="boolean">true</config:config-item>
+      <config:config-item config:name="AllowPrintJobCancel" config:type="boolean">true</config:config-item>
+      <config:config-item config:name="CurrentDatabaseCommandType" config:type="int">0</config:config-item>
+      <config:config-item config:name="DoNotJustifyLinesWithManualBreak" config:type="boolean">false</config:config-item>
+      <config:config-item config:name="TabsRelativeToIndent" config:type="boolean">false</config:config-item>
       <config:config-item config:name="UseFormerObjectPositioning" config:type="boolean">false</config:config-item>
-      <config:config-item config:name="RedlineProtectionKey" config:type="base64Binary"/>
-      <config:config-item config:name="ClipAsCharacterAnchoredWriterFlyFrames" config:type="boolean">false</config:config-item>
+      <config:config-item config:name="PrinterIndependentLayout" config:type="string">high-resolution</config:config-item>
       <config:config-item config:name="UseOldNumbering" config:type="boolean">false</config:config-item>
+      <config:config-item config:name="PrintPageBackground" config:type="boolean">true</config:config-item>
+      <config:config-item config:name="CurrentDatabaseCommand" config:type="string"/>
       <config:config-item config:name="PrintDrawings" config:type="boolean">true</config:config-item>
-      <config:config-item config:name="PrinterIndependentLayout" config:type="string">high-resolution</config:config-item>
-      <config:config-item config:name="TabAtLeftIndentForParagraphsInList" config:type="boolean">false</config:config-item>
       <config:config-item config:name="PrintBlackFonts" config:type="boolean">false</config:config-item>
-      <config:config-item config:name="UpdateFromTemplate" config:type="boolean">true</config:config-item>
+      <config:config-item config:name="UnxForceZeroExtLeading" config:type="boolean">false</config:config-item>
     </config:config-item-set>
   </office:settings>
 </office:document-settings>
 </file>
 
 <file path=styles.xml><?xml version="1.0" encoding="utf-8"?>
-<office:document-styles xmlns:office="urn:oasis:names:tc:opendocument:xmlns:office:1.0" xmlns:style="urn:oasis:names:tc:opendocument:xmlns:style:1.0" xmlns:text="urn:oasis:names:tc:opendocument:xmlns:text:1.0" xmlns:table="urn:oasis:names:tc:opendocument:xmlns:table:1.0" xmlns:draw="urn:oasis:names:tc:opendocument:xmlns:drawing:1.0" xmlns:fo="urn:oasis:names:tc:opendocument:xmlns:xsl-fo-compatible:1.0" xmlns:xlink="http://www.w3.org/1999/xlink" xmlns:dc="http://purl.org/dc/elements/1.1/" xmlns:meta="urn:oasis:names:tc:opendocument:xmlns:meta:1.0" xmlns:number="urn:oasis:names:tc:opendocument:xmlns:datastyle:1.0" xmlns:svg="urn:oasis:names:tc:opendocument:xmlns:svg-compatible:1.0" xmlns:chart="urn:oasis:names:tc:opendocument:xmlns:chart:1.0" xmlns:dr3d="urn:oasis:names:tc:opendocument:xmlns:dr3d:1.0" xmlns:math="http://www.w3.org/1998/Math/MathML" xmlns:form="urn:oasis:names:tc:opendocument:xmlns:form:1.0" xmlns:script="urn:oasis:names:tc:opendocument:xmlns:script:1.0" xmlns:ooo="http://openoffice.org/2004/office" xmlns:ooow="http://openoffice.org/2004/writer" xmlns:oooc="http://openoffice.org/2004/calc" xmlns:dom="http://www.w3.org/2001/xml-events" xmlns:rpt="http://openoffice.org/2005/report" xmlns:of="urn:oasis:names:tc:opendocument:xmlns:of:1.2" xmlns:xhtml="http://www.w3.org/1999/xhtml" xmlns:grddl="http://www.w3.org/2003/g/data-view#" office:version="1.2" grddl:transformation="http://docs.oasis-open.org/office/1.2/xslt/odf2rdf.xsl">
+<office:document-styles xmlns:office="urn:oasis:names:tc:opendocument:xmlns:office:1.0" xmlns:style="urn:oasis:names:tc:opendocument:xmlns:style:1.0" xmlns:text="urn:oasis:names:tc:opendocument:xmlns:text:1.0" xmlns:table="urn:oasis:names:tc:opendocument:xmlns:table:1.0" xmlns:draw="urn:oasis:names:tc:opendocument:xmlns:drawing:1.0" xmlns:fo="urn:oasis:names:tc:opendocument:xmlns:xsl-fo-compatible:1.0" xmlns:xlink="http://www.w3.org/1999/xlink" xmlns:dc="http://purl.org/dc/elements/1.1/" xmlns:meta="urn:oasis:names:tc:opendocument:xmlns:meta:1.0" xmlns:number="urn:oasis:names:tc:opendocument:xmlns:datastyle:1.0" xmlns:svg="urn:oasis:names:tc:opendocument:xmlns:svg-compatible:1.0" xmlns:chart="urn:oasis:names:tc:opendocument:xmlns:chart:1.0" xmlns:dr3d="urn:oasis:names:tc:opendocument:xmlns:dr3d:1.0" xmlns:math="http://www.w3.org/1998/Math/MathML" xmlns:form="urn:oasis:names:tc:opendocument:xmlns:form:1.0" xmlns:script="urn:oasis:names:tc:opendocument:xmlns:script:1.0" xmlns:ooo="http://openoffice.org/2004/office" xmlns:ooow="http://openoffice.org/2004/writer" xmlns:oooc="http://openoffice.org/2004/calc" xmlns:dom="http://www.w3.org/2001/xml-events" xmlns:rpt="http://openoffice.org/2005/report" xmlns:of="urn:oasis:names:tc:opendocument:xmlns:of:1.2" xmlns:rdfa="http://docs.oasis-open.org/opendocument/meta/rdfa#" office:version="1.2">
   <office:font-face-decls>
     <style:font-face style:name="Tahoma1" svg:font-family="Tahoma"/>
     <style:font-face style:name="Courier New" svg:font-family="'Courier New'" style:font-family-generic="modern"/>
@@ -1840,15 +1875,15 @@
       <style:paragraph-properties text:number-lines="false" text:line-number="0"/>
       <style:text-properties style:font-name-complex="Tahoma1"/>
     </style:style>
-    <style:style style:name="Heading_20_1" style:display-name="Heading 1" style:family="paragraph" style:parent-style-name="Standard" style:next-style-name="Text_20_body" style:default-outline-level="1" style:class="text">
+    <style:style style:name="Heading_20_1" style:display-name="Heading 1" style:family="paragraph" style:parent-style-name="Standard" style:next-style-name="Text_20_body" style:class="text" style:default-outline-level="1">
       <style:paragraph-properties fo:margin-top="0.3335in" fo:margin-bottom="0in" fo:keep-with-next="always"/>
       <style:text-properties fo:color="#345a8a" style:font-name="Calibri" fo:font-size="16pt" fo:font-weight="bold" style:font-size-asian="16pt" style:font-weight-asian="bold" style:font-size-complex="16pt" style:font-weight-complex="bold"/>
     </style:style>
-    <style:style style:name="Heading_20_2" style:display-name="Heading 2" style:family="paragraph" style:parent-style-name="Standard" style:next-style-name="Text_20_body" style:default-outline-level="2" style:class="text">
+    <style:style style:name="Heading_20_2" style:display-name="Heading 2" style:family="paragraph" style:parent-style-name="Standard" style:next-style-name="Text_20_body" style:class="text" style:default-outline-level="2">
       <style:paragraph-properties fo:margin-top="0.139in" fo:margin-bottom="0in" fo:keep-with-next="always"/>
       <style:text-properties fo:color="#4f81bd" style:font-name="Calibri" fo:font-size="13pt" fo:font-weight="bold" style:font-size-asian="13pt" style:font-weight-asian="bold" style:font-size-complex="13pt" style:font-weight-complex="bold"/>
     </style:style>
-    <style:style style:name="Heading_20_3" style:display-name="Heading 3" style:family="paragraph" style:parent-style-name="Standard" style:next-style-name="Text_20_body" style:default-outline-level="3" style:class="text">
+    <style:style style:name="Heading_20_3" style:display-name="Heading 3" style:family="paragraph" style:parent-style-name="Standard" style:next-style-name="Text_20_body" style:class="text" style:default-outline-level="3">
       <style:text-properties style:font-name="Times" fo:font-size="13.5pt" fo:font-weight="bold" style:font-size-asian="13.5pt" style:font-weight-asian="bold" style:font-size-complex="10pt"/>
     </style:style>
     <style:style style:name="Header" style:family="paragraph" style:parent-style-name="Standard" style:class="extra">
@@ -1877,8 +1912,8 @@
     </style:style>
     <style:style style:name="Normal_20__28_Web_29_" style:display-name="Normal (Web)" style:family="paragraph" style:parent-style-name="Standard"/>
     <style:style style:name="List_20_Paragraph" style:display-name="List Paragraph" style:family="paragraph" style:parent-style-name="Standard"/>
-    <style:style style:name="Heading_20_2_20_-_20_Numbered" style:display-name="Heading 2 - Numbered" style:family="paragraph" style:parent-style-name="Heading_20_2" style:default-outline-level="" style:list-style-name=""/>
-    <style:style style:name="Heading_20_1_20_-_20_Numbered" style:display-name="Heading 1 - Numbered" style:family="paragraph" style:parent-style-name="Heading_20_1" style:default-outline-level="" style:list-style-name=""/>
+    <style:style style:name="Heading_20_2_20_-_20_Numbered" style:display-name="Heading 2 - Numbered" style:family="paragraph" style:parent-style-name="Heading_20_2" style:list-style-name=""/>
+    <style:style style:name="Heading_20_1_20_-_20_Numbered" style:display-name="Heading 1 - Numbered" style:family="paragraph" style:parent-style-name="Heading_20_1" style:list-style-name=""/>
     <style:style style:name="Style1" style:family="paragraph" style:parent-style-name="Standard"/>
     <style:style style:name="annotation_20_text" style:display-name="annotation text" style:family="paragraph" style:parent-style-name="Standard"/>
     <style:style style:name="annotation_20_subject" style:display-name="annotation subject" style:family="paragraph" style:parent-style-name="annotation_20_text"/>
@@ -3804,7 +3839,7 @@
           Company 10
           <text:tab/>
           <text:span text:style-name="MT1">Page </text:span>
-          <text:page-number text:select-page="current">9</text:page-number>
+          <text:page-number text:select-page="current">8</text:page-number>
           <text:span text:style-name="MT1"> of </text:span>
           <text:page-count>9</text:page-count>
           <text:span text:style-name="MT1">
@@ -3821,7 +3856,7 @@
           <draw:frame draw:style-name="Mfr2" draw:name="Frame1" text:anchor-type="paragraph" svg:y="0.0008in" fo:min-width="0.0161in" draw:z-index="2">
             <draw:text-box fo:min-height="0.0161in">
               <text:p text:style-name="MP5">
-                <text:page-number text:select-page="current">9</text:page-number>
+                <text:page-number text:select-page="current">8</text:page-number>
               </text:p>
             </draw:text-box>
           </draw:frame>

</xml_diff>